<commit_message>
Update Chương 19.docx - finished
</commit_message>
<xml_diff>
--- a/network/Chương 19.docx
+++ b/network/Chương 19.docx
@@ -35,11 +35,38 @@
           <w:sz w:val="18"/>
           <w:szCs w:val="18"/>
         </w:rPr>
-        <w:t>Giới thiệu: Trong chương này, ta sẽ thảo luận về Domain Name System (DNS), được dịch là Hệ thống phân giả</w:t>
-      </w:r>
-      <w:r>
-        <w:rPr>
-          <w:rFonts w:ascii="Tahoma" w:hAnsi="Tahoma" w:cs="Tahoma"/>
+        <w:t xml:space="preserve">Giới thiệu: Trong chương này, ta sẽ thảo luận về </w:t>
+      </w:r>
+      <w:r>
+        <w:rPr>
+          <w:rFonts w:ascii="Tahoma" w:hAnsi="Tahoma" w:cs="Tahoma"/>
+          <w:i/>
+          <w:sz w:val="18"/>
+          <w:szCs w:val="18"/>
+        </w:rPr>
+        <w:t>Domain Name System (DNS)</w:t>
+      </w:r>
+      <w:r>
+        <w:rPr>
+          <w:rFonts w:ascii="Tahoma" w:hAnsi="Tahoma" w:cs="Tahoma"/>
+          <w:sz w:val="18"/>
+          <w:szCs w:val="18"/>
+        </w:rPr>
+        <w:t xml:space="preserve">, được dịch là </w:t>
+      </w:r>
+      <w:r>
+        <w:rPr>
+          <w:rFonts w:ascii="Tahoma" w:hAnsi="Tahoma" w:cs="Tahoma"/>
+          <w:i/>
+          <w:sz w:val="18"/>
+          <w:szCs w:val="18"/>
+        </w:rPr>
+        <w:t>Hệ thống phân giả</w:t>
+      </w:r>
+      <w:r>
+        <w:rPr>
+          <w:rFonts w:ascii="Tahoma" w:hAnsi="Tahoma" w:cs="Tahoma"/>
+          <w:i/>
           <w:sz w:val="18"/>
           <w:szCs w:val="18"/>
         </w:rPr>
@@ -48,10 +75,59 @@
       <w:r>
         <w:rPr>
           <w:rFonts w:ascii="Tahoma" w:hAnsi="Tahoma" w:cs="Tahoma"/>
-          <w:sz w:val="18"/>
-          <w:szCs w:val="18"/>
-        </w:rPr>
-        <w:t xml:space="preserve"> cho Internet. DNS là một chương trình ứng dụng client/server, được dùng để hỗ trợ các chương trình ứng dụng khác. DNS </w:t>
+          <w:i/>
+          <w:sz w:val="18"/>
+          <w:szCs w:val="18"/>
+        </w:rPr>
+        <w:t xml:space="preserve"> cho Internet</w:t>
+      </w:r>
+      <w:r>
+        <w:rPr>
+          <w:rFonts w:ascii="Tahoma" w:hAnsi="Tahoma" w:cs="Tahoma"/>
+          <w:sz w:val="18"/>
+          <w:szCs w:val="18"/>
+        </w:rPr>
+        <w:t xml:space="preserve">. DNS là một chương trình ứng dụng </w:t>
+      </w:r>
+      <w:r>
+        <w:rPr>
+          <w:rFonts w:ascii="Tahoma" w:hAnsi="Tahoma" w:cs="Tahoma"/>
+          <w:sz w:val="18"/>
+          <w:szCs w:val="18"/>
+        </w:rPr>
+        <w:t>máy chủ</w:t>
+      </w:r>
+      <w:r>
+        <w:rPr>
+          <w:rFonts w:ascii="Tahoma" w:hAnsi="Tahoma" w:cs="Tahoma"/>
+          <w:sz w:val="18"/>
+          <w:szCs w:val="18"/>
+        </w:rPr>
+        <w:t>/</w:t>
+      </w:r>
+      <w:r>
+        <w:rPr>
+          <w:rFonts w:ascii="Tahoma" w:hAnsi="Tahoma" w:cs="Tahoma"/>
+          <w:sz w:val="18"/>
+          <w:szCs w:val="18"/>
+        </w:rPr>
+        <w:t xml:space="preserve">khách </w:t>
+      </w:r>
+      <w:r>
+        <w:rPr>
+          <w:rFonts w:ascii="Tahoma" w:hAnsi="Tahoma" w:cs="Tahoma"/>
+          <w:sz w:val="18"/>
+          <w:szCs w:val="18"/>
+        </w:rPr>
+        <w:t>(client/server application)</w:t>
+      </w:r>
+      <w:r>
+        <w:rPr>
+          <w:rFonts w:ascii="Tahoma" w:hAnsi="Tahoma" w:cs="Tahoma"/>
+          <w:sz w:val="18"/>
+          <w:szCs w:val="18"/>
+        </w:rPr>
+        <w:t xml:space="preserve">, được dùng để hỗ trợ các chương trình ứng dụng khác. DNS </w:t>
       </w:r>
       <w:r>
         <w:rPr>
@@ -232,7 +308,23 @@
           <w:sz w:val="18"/>
           <w:szCs w:val="18"/>
         </w:rPr>
-        <w:t xml:space="preserve">Thảo luận về sự phân giải tên-địa chỉ và chỉ ra </w:t>
+        <w:t>Thảo luận về sự phân giải tên-địa chỉ</w:t>
+      </w:r>
+      <w:r>
+        <w:rPr>
+          <w:rFonts w:ascii="Tahoma" w:hAnsi="Tahoma" w:cs="Tahoma"/>
+          <w:sz w:val="18"/>
+          <w:szCs w:val="18"/>
+        </w:rPr>
+        <w:t xml:space="preserve"> (name-address)</w:t>
+      </w:r>
+      <w:r>
+        <w:rPr>
+          <w:rFonts w:ascii="Tahoma" w:hAnsi="Tahoma" w:cs="Tahoma"/>
+          <w:sz w:val="18"/>
+          <w:szCs w:val="18"/>
+        </w:rPr>
+        <w:t xml:space="preserve"> và chỉ ra </w:t>
       </w:r>
       <w:r>
         <w:rPr>
@@ -558,40 +650,104 @@
     </w:p>
     <w:p>
       <w:pPr>
-        <w:jc w:val="both"/>
-        <w:rPr>
-          <w:rFonts w:ascii="Tahoma" w:hAnsi="Tahoma" w:cs="Tahoma"/>
-          <w:sz w:val="18"/>
-          <w:szCs w:val="18"/>
-        </w:rPr>
-      </w:pPr>
-    </w:p>
-    <w:p>
-      <w:pPr>
-        <w:jc w:val="both"/>
-        <w:rPr>
-          <w:rFonts w:ascii="Tahoma" w:hAnsi="Tahoma" w:cs="Tahoma"/>
-          <w:sz w:val="18"/>
-          <w:szCs w:val="18"/>
-        </w:rPr>
-      </w:pPr>
-    </w:p>
-    <w:p>
-      <w:pPr>
-        <w:jc w:val="both"/>
-        <w:rPr>
-          <w:rFonts w:ascii="Tahoma" w:hAnsi="Tahoma" w:cs="Tahoma"/>
-          <w:sz w:val="18"/>
-          <w:szCs w:val="18"/>
-        </w:rPr>
-      </w:pPr>
-      <w:r>
-        <w:rPr>
-          <w:rFonts w:ascii="Tahoma" w:hAnsi="Tahoma" w:cs="Tahoma"/>
-          <w:sz w:val="18"/>
-          <w:szCs w:val="18"/>
-        </w:rPr>
-        <w:t xml:space="preserve">Trong hình 19.1, một người dùng muốn sử dụng máy khách truyền tệp tin (File transfer client) để truy cập máy chủ truyền tệp tin (File transfer server) tương ứng trên một host điều khiển. Người dùng chỉ biết tên máy chủ là </w:t>
+        <w:jc w:val="center"/>
+        <w:rPr>
+          <w:rFonts w:ascii="Tahoma" w:hAnsi="Tahoma" w:cs="Tahoma"/>
+          <w:sz w:val="18"/>
+          <w:szCs w:val="18"/>
+        </w:rPr>
+      </w:pPr>
+      <w:r>
+        <w:rPr>
+          <w:noProof/>
+        </w:rPr>
+        <w:drawing>
+          <wp:inline distT="0" distB="0" distL="0" distR="0" wp14:anchorId="598BE535" wp14:editId="7DEC453E">
+            <wp:extent cx="4819650" cy="2514600"/>
+            <wp:effectExtent l="0" t="0" r="0" b="0"/>
+            <wp:docPr id="1" name="Picture 1"/>
+            <wp:cNvGraphicFramePr>
+              <a:graphicFrameLocks xmlns:a="http://schemas.openxmlformats.org/drawingml/2006/main" noChangeAspect="1"/>
+            </wp:cNvGraphicFramePr>
+            <a:graphic xmlns:a="http://schemas.openxmlformats.org/drawingml/2006/main">
+              <a:graphicData uri="http://schemas.openxmlformats.org/drawingml/2006/picture">
+                <pic:pic xmlns:pic="http://schemas.openxmlformats.org/drawingml/2006/picture">
+                  <pic:nvPicPr>
+                    <pic:cNvPr id="1" name=""/>
+                    <pic:cNvPicPr/>
+                  </pic:nvPicPr>
+                  <pic:blipFill>
+                    <a:blip r:embed="rId5"/>
+                    <a:stretch>
+                      <a:fillRect/>
+                    </a:stretch>
+                  </pic:blipFill>
+                  <pic:spPr>
+                    <a:xfrm>
+                      <a:off x="0" y="0"/>
+                      <a:ext cx="4819650" cy="2514600"/>
+                    </a:xfrm>
+                    <a:prstGeom prst="rect">
+                      <a:avLst/>
+                    </a:prstGeom>
+                  </pic:spPr>
+                </pic:pic>
+              </a:graphicData>
+            </a:graphic>
+          </wp:inline>
+        </w:drawing>
+      </w:r>
+    </w:p>
+    <w:p>
+      <w:pPr>
+        <w:jc w:val="both"/>
+        <w:rPr>
+          <w:rFonts w:ascii="Tahoma" w:hAnsi="Tahoma" w:cs="Tahoma"/>
+          <w:sz w:val="18"/>
+          <w:szCs w:val="18"/>
+        </w:rPr>
+      </w:pPr>
+      <w:r>
+        <w:rPr>
+          <w:rFonts w:ascii="Tahoma" w:hAnsi="Tahoma" w:cs="Tahoma"/>
+          <w:sz w:val="18"/>
+          <w:szCs w:val="18"/>
+        </w:rPr>
+        <w:t xml:space="preserve">Trong hình 19.1, một người dùng muốn sử dụng </w:t>
+      </w:r>
+      <w:r>
+        <w:rPr>
+          <w:rFonts w:ascii="Tahoma" w:hAnsi="Tahoma" w:cs="Tahoma"/>
+          <w:i/>
+          <w:sz w:val="18"/>
+          <w:szCs w:val="18"/>
+        </w:rPr>
+        <w:t>máy khách truyền tệp tin (File transfer client)</w:t>
+      </w:r>
+      <w:r>
+        <w:rPr>
+          <w:rFonts w:ascii="Tahoma" w:hAnsi="Tahoma" w:cs="Tahoma"/>
+          <w:sz w:val="18"/>
+          <w:szCs w:val="18"/>
+        </w:rPr>
+        <w:t xml:space="preserve"> để truy cập </w:t>
+      </w:r>
+      <w:r>
+        <w:rPr>
+          <w:rFonts w:ascii="Tahoma" w:hAnsi="Tahoma" w:cs="Tahoma"/>
+          <w:i/>
+          <w:sz w:val="18"/>
+          <w:szCs w:val="18"/>
+        </w:rPr>
+        <w:t>máy chủ truyền tệp tin (File transfer server)</w:t>
+      </w:r>
+      <w:r>
+        <w:rPr>
+          <w:rFonts w:ascii="Tahoma" w:hAnsi="Tahoma" w:cs="Tahoma"/>
+          <w:sz w:val="18"/>
+          <w:szCs w:val="18"/>
+        </w:rPr>
+        <w:t xml:space="preserve"> tương ứng trên một host điều khiển. Người dùng chỉ biết tên máy chủ là </w:t>
       </w:r>
       <w:r>
         <w:rPr>
@@ -677,6 +833,7 @@
           <w:sz w:val="18"/>
           <w:szCs w:val="18"/>
         </w:rPr>
+        <w:lastRenderedPageBreak/>
         <w:t xml:space="preserve">Như đã biết, mỗi máy tính sẽ biết địa chỉ của một máy chủ DNS. Máy khách DNS gửi tin nhắn tới máy chủ DNS bằng truy vấn để </w:t>
       </w:r>
       <w:r>
@@ -808,7 +965,24 @@
           <w:sz w:val="18"/>
           <w:szCs w:val="18"/>
         </w:rPr>
-        <w:t xml:space="preserve">Những cái tên được cấp cho các thiết bị phải được lựa chọn cẩn thận từ không gian tên (name space) với kiểm soát hoàn toàn việc gắn kết giữa những cái tên và địa chỉ IP. Nói cách khác, những cái tên phải là duy nhất bởi vì những địa chỉ là duy nhất. Một </w:t>
+        <w:t xml:space="preserve">Những cái tên được cấp cho các thiết bị phải được lựa chọn cẩn thận từ </w:t>
+      </w:r>
+      <w:r>
+        <w:rPr>
+          <w:rFonts w:ascii="Tahoma" w:hAnsi="Tahoma" w:cs="Tahoma"/>
+          <w:i/>
+          <w:sz w:val="18"/>
+          <w:szCs w:val="18"/>
+        </w:rPr>
+        <w:t>không gian tên (name space)</w:t>
+      </w:r>
+      <w:r>
+        <w:rPr>
+          <w:rFonts w:ascii="Tahoma" w:hAnsi="Tahoma" w:cs="Tahoma"/>
+          <w:sz w:val="18"/>
+          <w:szCs w:val="18"/>
+        </w:rPr>
+        <w:t xml:space="preserve"> với kiểm soát hoàn toàn việc gắn kết giữa những cái tên và địa chỉ IP. Nói cách khác, những cái tên phải là duy nhất bởi vì những địa chỉ là duy nhất. Một </w:t>
       </w:r>
       <w:r>
         <w:rPr>
@@ -871,507 +1045,578 @@
           <w:sz w:val="18"/>
           <w:szCs w:val="18"/>
         </w:rPr>
+        <w:t>Trong Không gian tên phẳng, một cái tên được cấp cho một địa chỉ, mộ</w:t>
+      </w:r>
+      <w:r>
+        <w:rPr>
+          <w:rFonts w:ascii="Tahoma" w:hAnsi="Tahoma" w:cs="Tahoma"/>
+          <w:sz w:val="18"/>
+          <w:szCs w:val="18"/>
+        </w:rPr>
+        <w:t>t cái tên trong K</w:t>
+      </w:r>
+      <w:r>
+        <w:rPr>
+          <w:rFonts w:ascii="Tahoma" w:hAnsi="Tahoma" w:cs="Tahoma"/>
+          <w:sz w:val="18"/>
+          <w:szCs w:val="18"/>
+        </w:rPr>
+        <w:t>hông gian này là một chuỗi kí tự không cấu trúc. Những cái tên có thể hoặc không có phần chung</w:t>
+      </w:r>
+      <w:r>
+        <w:rPr>
+          <w:rFonts w:ascii="Tahoma" w:hAnsi="Tahoma" w:cs="Tahoma"/>
+          <w:sz w:val="18"/>
+          <w:szCs w:val="18"/>
+        </w:rPr>
+        <w:t>. Bất lợi chính của Không gian tên phẳng là nó không thể sử dụng trong hệ thống lớn như Internet vì nó phải đượ</w:t>
+      </w:r>
+      <w:r>
+        <w:rPr>
+          <w:rFonts w:ascii="Tahoma" w:hAnsi="Tahoma" w:cs="Tahoma"/>
+          <w:sz w:val="18"/>
+          <w:szCs w:val="18"/>
+        </w:rPr>
+        <w:t>c</w:t>
+      </w:r>
+      <w:r>
+        <w:rPr>
+          <w:rFonts w:ascii="Tahoma" w:hAnsi="Tahoma" w:cs="Tahoma"/>
+          <w:sz w:val="18"/>
+          <w:szCs w:val="18"/>
+        </w:rPr>
+        <w:t xml:space="preserve"> điều khiển</w:t>
+      </w:r>
+      <w:r>
+        <w:rPr>
+          <w:rFonts w:ascii="Tahoma" w:hAnsi="Tahoma" w:cs="Tahoma"/>
+          <w:sz w:val="18"/>
+          <w:szCs w:val="18"/>
+        </w:rPr>
+        <w:t xml:space="preserve"> tập trung</w:t>
+      </w:r>
+      <w:r>
+        <w:rPr>
+          <w:rFonts w:ascii="Tahoma" w:hAnsi="Tahoma" w:cs="Tahoma"/>
+          <w:sz w:val="18"/>
+          <w:szCs w:val="18"/>
+        </w:rPr>
+        <w:t xml:space="preserve"> để tránh mơ hồ hoặc trùng.</w:t>
+      </w:r>
+    </w:p>
+    <w:p>
+      <w:pPr>
+        <w:jc w:val="both"/>
+        <w:rPr>
+          <w:rFonts w:ascii="Tahoma" w:hAnsi="Tahoma" w:cs="Tahoma"/>
+          <w:i/>
+          <w:sz w:val="18"/>
+          <w:szCs w:val="18"/>
+        </w:rPr>
+      </w:pPr>
+      <w:r>
+        <w:rPr>
+          <w:rFonts w:ascii="Tahoma" w:hAnsi="Tahoma" w:cs="Tahoma"/>
+          <w:i/>
+          <w:sz w:val="18"/>
+          <w:szCs w:val="18"/>
+        </w:rPr>
+        <w:t>Không gian tên dạng phân cấp</w:t>
+      </w:r>
+    </w:p>
+    <w:p>
+      <w:pPr>
+        <w:jc w:val="both"/>
+        <w:rPr>
+          <w:rFonts w:ascii="Tahoma" w:hAnsi="Tahoma" w:cs="Tahoma"/>
+          <w:sz w:val="18"/>
+          <w:szCs w:val="18"/>
+        </w:rPr>
+      </w:pPr>
+      <w:r>
+        <w:rPr>
+          <w:rFonts w:ascii="Tahoma" w:hAnsi="Tahoma" w:cs="Tahoma"/>
+          <w:sz w:val="18"/>
+          <w:szCs w:val="18"/>
+        </w:rPr>
+        <w:t>Trong Không gian tên phân cấp, mỗi cái tên được tạo thành từ nhiều phần. Phần đầu tiên có thể xác định đặc điểm tổ chức, phần thứ hai có thể xác đị</w:t>
+      </w:r>
+      <w:r>
+        <w:rPr>
+          <w:rFonts w:ascii="Tahoma" w:hAnsi="Tahoma" w:cs="Tahoma"/>
+          <w:sz w:val="18"/>
+          <w:szCs w:val="18"/>
+        </w:rPr>
+        <w:t>nh tên</w:t>
+      </w:r>
+      <w:r>
+        <w:rPr>
+          <w:rFonts w:ascii="Tahoma" w:hAnsi="Tahoma" w:cs="Tahoma"/>
+          <w:sz w:val="18"/>
+          <w:szCs w:val="18"/>
+        </w:rPr>
+        <w:t xml:space="preserve"> tổ chức, phần thứ ba có thể xác định các bộ phận củ</w:t>
+      </w:r>
+      <w:r>
+        <w:rPr>
+          <w:rFonts w:ascii="Tahoma" w:hAnsi="Tahoma" w:cs="Tahoma"/>
+          <w:sz w:val="18"/>
+          <w:szCs w:val="18"/>
+        </w:rPr>
+        <w:t>a</w:t>
+      </w:r>
+      <w:r>
+        <w:rPr>
+          <w:rFonts w:ascii="Tahoma" w:hAnsi="Tahoma" w:cs="Tahoma"/>
+          <w:sz w:val="18"/>
+          <w:szCs w:val="18"/>
+        </w:rPr>
+        <w:t xml:space="preserve"> tổ chức đó, và </w:t>
+      </w:r>
+      <w:r>
+        <w:rPr>
+          <w:rFonts w:ascii="Tahoma" w:hAnsi="Tahoma" w:cs="Tahoma"/>
+          <w:sz w:val="18"/>
+          <w:szCs w:val="18"/>
+        </w:rPr>
+        <w:t>cứ thế tương tự</w:t>
+      </w:r>
+      <w:r>
+        <w:rPr>
+          <w:rFonts w:ascii="Tahoma" w:hAnsi="Tahoma" w:cs="Tahoma"/>
+          <w:sz w:val="18"/>
+          <w:szCs w:val="18"/>
+        </w:rPr>
+        <w:t xml:space="preserve">. </w:t>
+      </w:r>
+      <w:r>
+        <w:rPr>
+          <w:rFonts w:ascii="Tahoma" w:hAnsi="Tahoma" w:cs="Tahoma"/>
+          <w:sz w:val="18"/>
+          <w:szCs w:val="18"/>
+        </w:rPr>
+        <w:t xml:space="preserve">Trong trường hợp này, </w:t>
+      </w:r>
+      <w:r>
+        <w:rPr>
+          <w:rFonts w:ascii="Tahoma" w:hAnsi="Tahoma" w:cs="Tahoma"/>
+          <w:sz w:val="18"/>
+          <w:szCs w:val="18"/>
+        </w:rPr>
+        <w:t>có thể phân quyền quyền cấp phát và điều khiển những không gian tên. Quyền trung tâm có thể cấp cho phần tên mô tả đặc điểm tổ chức của và tên củ</w:t>
+      </w:r>
+      <w:r>
+        <w:rPr>
+          <w:rFonts w:ascii="Tahoma" w:hAnsi="Tahoma" w:cs="Tahoma"/>
+          <w:sz w:val="18"/>
+          <w:szCs w:val="18"/>
+        </w:rPr>
+        <w:t>a</w:t>
+      </w:r>
+      <w:r>
+        <w:rPr>
+          <w:rFonts w:ascii="Tahoma" w:hAnsi="Tahoma" w:cs="Tahoma"/>
+          <w:sz w:val="18"/>
+          <w:szCs w:val="18"/>
+        </w:rPr>
+        <w:t xml:space="preserve"> tổ chức đó. Trách nhiệm của phần còn lại của cái tên</w:t>
+      </w:r>
+      <w:r>
+        <w:rPr>
+          <w:rFonts w:ascii="Tahoma" w:hAnsi="Tahoma" w:cs="Tahoma"/>
+          <w:sz w:val="18"/>
+          <w:szCs w:val="18"/>
+        </w:rPr>
+        <w:t xml:space="preserve"> là</w:t>
+      </w:r>
+      <w:r>
+        <w:rPr>
+          <w:rFonts w:ascii="Tahoma" w:hAnsi="Tahoma" w:cs="Tahoma"/>
+          <w:sz w:val="18"/>
+          <w:szCs w:val="18"/>
+        </w:rPr>
+        <w:t xml:space="preserve"> có thể cấp để tự tổ chứ</w:t>
+      </w:r>
+      <w:r>
+        <w:rPr>
+          <w:rFonts w:ascii="Tahoma" w:hAnsi="Tahoma" w:cs="Tahoma"/>
+          <w:sz w:val="18"/>
+          <w:szCs w:val="18"/>
+        </w:rPr>
+        <w:t>c. T</w:t>
+      </w:r>
+      <w:r>
+        <w:rPr>
+          <w:rFonts w:ascii="Tahoma" w:hAnsi="Tahoma" w:cs="Tahoma"/>
+          <w:sz w:val="18"/>
+          <w:szCs w:val="18"/>
+        </w:rPr>
+        <w:t xml:space="preserve">ổ chức có thể thêm vào hậu tố (hoặc tiền tố) của tên để xác định host và </w:t>
+      </w:r>
+      <w:r>
+        <w:rPr>
+          <w:rFonts w:ascii="Tahoma" w:hAnsi="Tahoma" w:cs="Tahoma"/>
+          <w:i/>
+          <w:sz w:val="18"/>
+          <w:szCs w:val="18"/>
+        </w:rPr>
+        <w:t>tài nguyên (resources)</w:t>
+      </w:r>
+      <w:r>
+        <w:rPr>
+          <w:rFonts w:ascii="Tahoma" w:hAnsi="Tahoma" w:cs="Tahoma"/>
+          <w:sz w:val="18"/>
+          <w:szCs w:val="18"/>
+        </w:rPr>
+        <w:t>. Sự quản lý tổ chức</w:t>
+      </w:r>
+      <w:r>
+        <w:rPr>
+          <w:rFonts w:ascii="Tahoma" w:hAnsi="Tahoma" w:cs="Tahoma"/>
+          <w:sz w:val="18"/>
+          <w:szCs w:val="18"/>
+        </w:rPr>
+        <w:t xml:space="preserve"> sẽ</w:t>
+      </w:r>
+      <w:r>
+        <w:rPr>
+          <w:rFonts w:ascii="Tahoma" w:hAnsi="Tahoma" w:cs="Tahoma"/>
+          <w:sz w:val="18"/>
+          <w:szCs w:val="18"/>
+        </w:rPr>
+        <w:t xml:space="preserve"> không nghiêm trọng</w:t>
+      </w:r>
+      <w:r>
+        <w:rPr>
+          <w:rFonts w:ascii="Tahoma" w:hAnsi="Tahoma" w:cs="Tahoma"/>
+          <w:sz w:val="18"/>
+          <w:szCs w:val="18"/>
+        </w:rPr>
+        <w:t xml:space="preserve"> hóa</w:t>
+      </w:r>
+      <w:r>
+        <w:rPr>
+          <w:rFonts w:ascii="Tahoma" w:hAnsi="Tahoma" w:cs="Tahoma"/>
+          <w:sz w:val="18"/>
+          <w:szCs w:val="18"/>
+        </w:rPr>
+        <w:t xml:space="preserve"> vấn đề tiền tố được chọn cho host sẽ lấy mất các phần còn lại của cách tổ chức, vì cho dù một phần của địa chỉ trùng nhau, nhưng toàn bộ địa chỉ vẫn khác biệt. Cho ví dụ, cho hai trường học và một công ty gọi một máy tính của họ là </w:t>
+      </w:r>
+      <w:r>
+        <w:rPr>
+          <w:rFonts w:ascii="Tahoma" w:hAnsi="Tahoma" w:cs="Tahoma"/>
+          <w:i/>
+          <w:sz w:val="18"/>
+          <w:szCs w:val="18"/>
+        </w:rPr>
+        <w:t>kẻ thách thức</w:t>
+      </w:r>
+      <w:r>
+        <w:rPr>
+          <w:rFonts w:ascii="Tahoma" w:hAnsi="Tahoma" w:cs="Tahoma"/>
+          <w:sz w:val="18"/>
+          <w:szCs w:val="18"/>
+        </w:rPr>
+        <w:t xml:space="preserve"> (challenger). Trường học thứ nhất vẫn được cấp cái tên bởi quyền trung tâm là </w:t>
+      </w:r>
+      <w:r>
+        <w:rPr>
+          <w:rFonts w:ascii="Tahoma" w:hAnsi="Tahoma" w:cs="Tahoma"/>
+          <w:i/>
+          <w:sz w:val="18"/>
+          <w:szCs w:val="18"/>
+        </w:rPr>
+        <w:t>fhda.edu</w:t>
+      </w:r>
+      <w:r>
+        <w:rPr>
+          <w:rFonts w:ascii="Tahoma" w:hAnsi="Tahoma" w:cs="Tahoma"/>
+          <w:sz w:val="18"/>
+          <w:szCs w:val="18"/>
+        </w:rPr>
+        <w:t xml:space="preserve">, trường học thứ hai được cấp tên </w:t>
+      </w:r>
+      <w:r>
+        <w:rPr>
+          <w:rFonts w:ascii="Tahoma" w:hAnsi="Tahoma" w:cs="Tahoma"/>
+          <w:i/>
+          <w:sz w:val="18"/>
+          <w:szCs w:val="18"/>
+        </w:rPr>
+        <w:t>berkeley.edu</w:t>
+      </w:r>
+      <w:r>
+        <w:rPr>
+          <w:rFonts w:ascii="Tahoma" w:hAnsi="Tahoma" w:cs="Tahoma"/>
+          <w:sz w:val="18"/>
+          <w:szCs w:val="18"/>
+        </w:rPr>
+        <w:t xml:space="preserve">, và công ty kia được cấp tên là </w:t>
+      </w:r>
+      <w:r>
+        <w:rPr>
+          <w:rFonts w:ascii="Tahoma" w:hAnsi="Tahoma" w:cs="Tahoma"/>
+          <w:i/>
+          <w:sz w:val="18"/>
+          <w:szCs w:val="18"/>
+        </w:rPr>
+        <w:t>smart.com</w:t>
+      </w:r>
+      <w:r>
+        <w:rPr>
+          <w:rFonts w:ascii="Tahoma" w:hAnsi="Tahoma" w:cs="Tahoma"/>
+          <w:sz w:val="18"/>
+          <w:szCs w:val="18"/>
+        </w:rPr>
+        <w:t xml:space="preserve">. Khi mỗi tổ chức thêm cái tên </w:t>
+      </w:r>
+      <w:r>
+        <w:rPr>
+          <w:rFonts w:ascii="Tahoma" w:hAnsi="Tahoma" w:cs="Tahoma"/>
+          <w:i/>
+          <w:sz w:val="18"/>
+          <w:szCs w:val="18"/>
+        </w:rPr>
+        <w:t>kẻ thách thức</w:t>
+      </w:r>
+      <w:r>
+        <w:rPr>
+          <w:rFonts w:ascii="Tahoma" w:hAnsi="Tahoma" w:cs="Tahoma"/>
+          <w:sz w:val="18"/>
+          <w:szCs w:val="18"/>
+        </w:rPr>
+        <w:t xml:space="preserve"> vào tên họ đã được cấp sẵn, kết quả cuối cuối là ba phần phân biệt: </w:t>
+      </w:r>
+      <w:r>
+        <w:rPr>
+          <w:rFonts w:ascii="Tahoma" w:hAnsi="Tahoma" w:cs="Tahoma"/>
+          <w:i/>
+          <w:sz w:val="18"/>
+          <w:szCs w:val="18"/>
+        </w:rPr>
+        <w:t>challenger.fhda.edu, challenger.berkeley.edu</w:t>
+      </w:r>
+      <w:r>
+        <w:rPr>
+          <w:rFonts w:ascii="Tahoma" w:hAnsi="Tahoma" w:cs="Tahoma"/>
+          <w:sz w:val="18"/>
+          <w:szCs w:val="18"/>
+        </w:rPr>
+        <w:t xml:space="preserve"> và </w:t>
+      </w:r>
+      <w:r>
+        <w:rPr>
+          <w:rFonts w:ascii="Tahoma" w:hAnsi="Tahoma" w:cs="Tahoma"/>
+          <w:i/>
+          <w:sz w:val="18"/>
+          <w:szCs w:val="18"/>
+        </w:rPr>
+        <w:t>challenger.smart.com</w:t>
+      </w:r>
+      <w:r>
+        <w:rPr>
+          <w:rFonts w:ascii="Tahoma" w:hAnsi="Tahoma" w:cs="Tahoma"/>
+          <w:sz w:val="18"/>
+          <w:szCs w:val="18"/>
+        </w:rPr>
+        <w:t>.</w:t>
+      </w:r>
+      <w:r>
+        <w:rPr>
+          <w:rFonts w:ascii="Tahoma" w:hAnsi="Tahoma" w:cs="Tahoma"/>
+          <w:sz w:val="18"/>
+          <w:szCs w:val="18"/>
+        </w:rPr>
+        <w:t xml:space="preserve"> Những cái tên là duy nhất mà không bắt buộc phải là trách nhiệm của quyền trung tâm. Quyền trung tâm chỉ điều khiển một phần của cái tên, không phải toàn bộ.</w:t>
+      </w:r>
+    </w:p>
+    <w:p>
+      <w:pPr>
+        <w:jc w:val="both"/>
+        <w:rPr>
+          <w:rFonts w:ascii="Tahoma" w:hAnsi="Tahoma" w:cs="Tahoma"/>
+          <w:i/>
+          <w:sz w:val="18"/>
+          <w:szCs w:val="18"/>
+        </w:rPr>
+      </w:pPr>
+      <w:r>
+        <w:rPr>
+          <w:rFonts w:ascii="Tahoma" w:hAnsi="Tahoma" w:cs="Tahoma"/>
+          <w:i/>
+          <w:sz w:val="18"/>
+          <w:szCs w:val="18"/>
+        </w:rPr>
+        <w:t>Không gian tên miền (Domain Name Space)</w:t>
+      </w:r>
+    </w:p>
+    <w:p>
+      <w:pPr>
+        <w:jc w:val="both"/>
+        <w:rPr>
+          <w:rFonts w:ascii="Tahoma" w:hAnsi="Tahoma" w:cs="Tahoma"/>
+          <w:sz w:val="18"/>
+          <w:szCs w:val="18"/>
+        </w:rPr>
+      </w:pPr>
+      <w:r>
+        <w:rPr>
+          <w:rFonts w:ascii="Tahoma" w:hAnsi="Tahoma" w:cs="Tahoma"/>
+          <w:sz w:val="18"/>
+          <w:szCs w:val="18"/>
+        </w:rPr>
+        <w:t>Để có một không gian tên kiểu phân cấp, một không gian tên miền được thiết kế ra. Trong thiết kế này, những cái tên được xác định bằng dạng cây ngược với gốc nằm ở đỉnh. Cái cây chỉ có thể có 128 cấp độ: cấp độ 0 (gốc), tới cấp độ 127. (Xem hình 19.2)</w:t>
+      </w:r>
+    </w:p>
+    <w:p>
+      <w:pPr>
+        <w:jc w:val="center"/>
+        <w:rPr>
+          <w:rFonts w:ascii="Tahoma" w:hAnsi="Tahoma" w:cs="Tahoma"/>
+          <w:sz w:val="18"/>
+          <w:szCs w:val="18"/>
+        </w:rPr>
+      </w:pPr>
+      <w:r>
+        <w:rPr>
+          <w:noProof/>
+        </w:rPr>
+        <w:drawing>
+          <wp:inline distT="0" distB="0" distL="0" distR="0" wp14:anchorId="1EDF916F" wp14:editId="4DB619BA">
+            <wp:extent cx="4781550" cy="2476500"/>
+            <wp:effectExtent l="0" t="0" r="0" b="0"/>
+            <wp:docPr id="2" name="Picture 2"/>
+            <wp:cNvGraphicFramePr>
+              <a:graphicFrameLocks xmlns:a="http://schemas.openxmlformats.org/drawingml/2006/main" noChangeAspect="1"/>
+            </wp:cNvGraphicFramePr>
+            <a:graphic xmlns:a="http://schemas.openxmlformats.org/drawingml/2006/main">
+              <a:graphicData uri="http://schemas.openxmlformats.org/drawingml/2006/picture">
+                <pic:pic xmlns:pic="http://schemas.openxmlformats.org/drawingml/2006/picture">
+                  <pic:nvPicPr>
+                    <pic:cNvPr id="1" name=""/>
+                    <pic:cNvPicPr/>
+                  </pic:nvPicPr>
+                  <pic:blipFill>
+                    <a:blip r:embed="rId6"/>
+                    <a:stretch>
+                      <a:fillRect/>
+                    </a:stretch>
+                  </pic:blipFill>
+                  <pic:spPr>
+                    <a:xfrm>
+                      <a:off x="0" y="0"/>
+                      <a:ext cx="4781550" cy="2476500"/>
+                    </a:xfrm>
+                    <a:prstGeom prst="rect">
+                      <a:avLst/>
+                    </a:prstGeom>
+                  </pic:spPr>
+                </pic:pic>
+              </a:graphicData>
+            </a:graphic>
+          </wp:inline>
+        </w:drawing>
+      </w:r>
+    </w:p>
+    <w:p>
+      <w:pPr>
+        <w:jc w:val="both"/>
+        <w:rPr>
+          <w:rFonts w:ascii="Tahoma" w:hAnsi="Tahoma" w:cs="Tahoma"/>
+          <w:i/>
+          <w:sz w:val="18"/>
+          <w:szCs w:val="18"/>
+        </w:rPr>
+      </w:pPr>
+      <w:r>
+        <w:rPr>
+          <w:rFonts w:ascii="Tahoma" w:hAnsi="Tahoma" w:cs="Tahoma"/>
+          <w:i/>
+          <w:sz w:val="18"/>
+          <w:szCs w:val="18"/>
+        </w:rPr>
+        <w:t>Nhãn</w:t>
+      </w:r>
+      <w:r>
+        <w:rPr>
+          <w:rFonts w:ascii="Tahoma" w:hAnsi="Tahoma" w:cs="Tahoma"/>
+          <w:i/>
+          <w:sz w:val="18"/>
+          <w:szCs w:val="18"/>
+        </w:rPr>
+        <w:t xml:space="preserve"> (Label)</w:t>
+      </w:r>
+    </w:p>
+    <w:p>
+      <w:pPr>
+        <w:jc w:val="both"/>
+        <w:rPr>
+          <w:rFonts w:ascii="Tahoma" w:hAnsi="Tahoma" w:cs="Tahoma"/>
+          <w:sz w:val="18"/>
+          <w:szCs w:val="18"/>
+        </w:rPr>
+      </w:pPr>
+      <w:r>
+        <w:rPr>
+          <w:rFonts w:ascii="Tahoma" w:hAnsi="Tahoma" w:cs="Tahoma"/>
+          <w:sz w:val="18"/>
+          <w:szCs w:val="18"/>
+        </w:rPr>
+        <w:t xml:space="preserve">Mỗi </w:t>
+      </w:r>
+      <w:r>
+        <w:rPr>
+          <w:rFonts w:ascii="Tahoma" w:hAnsi="Tahoma" w:cs="Tahoma"/>
+          <w:sz w:val="18"/>
+          <w:szCs w:val="18"/>
+        </w:rPr>
+        <w:t>nút (node) trên cây có một nhãn, là một chuỗi dài tối đa 63 kí tự</w:t>
+      </w:r>
+      <w:r>
+        <w:rPr>
+          <w:rFonts w:ascii="Tahoma" w:hAnsi="Tahoma" w:cs="Tahoma"/>
+          <w:sz w:val="18"/>
+          <w:szCs w:val="18"/>
+        </w:rPr>
+        <w:t>. Nhãn của gốc là chuỗi rỗng. DNS yêu cầu là các nút con của một node phải có nhãn khác nhau, điều này đảm bảo sự độc nhất của tên miền.</w:t>
+      </w:r>
+    </w:p>
+    <w:p>
+      <w:pPr>
+        <w:jc w:val="both"/>
+        <w:rPr>
+          <w:rFonts w:ascii="Tahoma" w:hAnsi="Tahoma" w:cs="Tahoma"/>
+          <w:i/>
+          <w:sz w:val="18"/>
+          <w:szCs w:val="18"/>
+        </w:rPr>
+      </w:pPr>
+      <w:r>
+        <w:rPr>
+          <w:rFonts w:ascii="Tahoma" w:hAnsi="Tahoma" w:cs="Tahoma"/>
+          <w:i/>
+          <w:sz w:val="18"/>
+          <w:szCs w:val="18"/>
+        </w:rPr>
+        <w:t>Tên miền (Domain Name)</w:t>
+      </w:r>
+    </w:p>
+    <w:p>
+      <w:pPr>
+        <w:jc w:val="both"/>
+        <w:rPr>
+          <w:rFonts w:ascii="Tahoma" w:hAnsi="Tahoma" w:cs="Tahoma"/>
+          <w:sz w:val="18"/>
+          <w:szCs w:val="18"/>
+        </w:rPr>
+      </w:pPr>
+      <w:r>
+        <w:rPr>
+          <w:rFonts w:ascii="Tahoma" w:hAnsi="Tahoma" w:cs="Tahoma"/>
+          <w:sz w:val="18"/>
+          <w:szCs w:val="18"/>
+        </w:rPr>
         <w:lastRenderedPageBreak/>
-        <w:t>Trong Không gian tên phẳng, một cái tên được cấp cho một địa chỉ, mộ</w:t>
-      </w:r>
-      <w:r>
-        <w:rPr>
-          <w:rFonts w:ascii="Tahoma" w:hAnsi="Tahoma" w:cs="Tahoma"/>
-          <w:sz w:val="18"/>
-          <w:szCs w:val="18"/>
-        </w:rPr>
-        <w:t>t cái tên trong K</w:t>
-      </w:r>
-      <w:r>
-        <w:rPr>
-          <w:rFonts w:ascii="Tahoma" w:hAnsi="Tahoma" w:cs="Tahoma"/>
-          <w:sz w:val="18"/>
-          <w:szCs w:val="18"/>
-        </w:rPr>
-        <w:t>hông gian này là một chuỗi kí tự không cấu trúc. Những cái tên có thể hoặc không có phần chung</w:t>
-      </w:r>
-      <w:r>
-        <w:rPr>
-          <w:rFonts w:ascii="Tahoma" w:hAnsi="Tahoma" w:cs="Tahoma"/>
-          <w:sz w:val="18"/>
-          <w:szCs w:val="18"/>
-        </w:rPr>
-        <w:t>. Bất lợi chính của Không gian tên phẳng là nó không thể sử dụng trong hệ thống lớn như Internet vì nó phải được là trung tâm điều khiển để tránh mơ hồ hoặc trùng.</w:t>
-      </w:r>
-    </w:p>
-    <w:p>
-      <w:pPr>
-        <w:jc w:val="both"/>
-        <w:rPr>
-          <w:rFonts w:ascii="Tahoma" w:hAnsi="Tahoma" w:cs="Tahoma"/>
-          <w:i/>
-          <w:sz w:val="18"/>
-          <w:szCs w:val="18"/>
-        </w:rPr>
-      </w:pPr>
-      <w:r>
-        <w:rPr>
-          <w:rFonts w:ascii="Tahoma" w:hAnsi="Tahoma" w:cs="Tahoma"/>
-          <w:i/>
-          <w:sz w:val="18"/>
-          <w:szCs w:val="18"/>
-        </w:rPr>
-        <w:t>Không gian tên dạng phân cấp</w:t>
-      </w:r>
-    </w:p>
-    <w:p>
-      <w:pPr>
-        <w:jc w:val="both"/>
-        <w:rPr>
-          <w:rFonts w:ascii="Tahoma" w:hAnsi="Tahoma" w:cs="Tahoma"/>
-          <w:sz w:val="18"/>
-          <w:szCs w:val="18"/>
-        </w:rPr>
-      </w:pPr>
-      <w:r>
-        <w:rPr>
-          <w:rFonts w:ascii="Tahoma" w:hAnsi="Tahoma" w:cs="Tahoma"/>
-          <w:sz w:val="18"/>
-          <w:szCs w:val="18"/>
-        </w:rPr>
-        <w:t>Trong Không gian tên phân cấp, mỗi cái tên được tạo thành từ nhiều phần. Phần đầu tiên có thể xác định đặc điểm tổ chức, phần thứ hai có thể xác đị</w:t>
-      </w:r>
-      <w:r>
-        <w:rPr>
-          <w:rFonts w:ascii="Tahoma" w:hAnsi="Tahoma" w:cs="Tahoma"/>
-          <w:sz w:val="18"/>
-          <w:szCs w:val="18"/>
-        </w:rPr>
-        <w:t>nh tên</w:t>
-      </w:r>
-      <w:r>
-        <w:rPr>
-          <w:rFonts w:ascii="Tahoma" w:hAnsi="Tahoma" w:cs="Tahoma"/>
-          <w:sz w:val="18"/>
-          <w:szCs w:val="18"/>
-        </w:rPr>
-        <w:t xml:space="preserve"> tổ chức, phần thứ ba có thể xác định các bộ phận củ</w:t>
-      </w:r>
-      <w:r>
-        <w:rPr>
-          <w:rFonts w:ascii="Tahoma" w:hAnsi="Tahoma" w:cs="Tahoma"/>
-          <w:sz w:val="18"/>
-          <w:szCs w:val="18"/>
-        </w:rPr>
-        <w:t>a</w:t>
-      </w:r>
-      <w:r>
-        <w:rPr>
-          <w:rFonts w:ascii="Tahoma" w:hAnsi="Tahoma" w:cs="Tahoma"/>
-          <w:sz w:val="18"/>
-          <w:szCs w:val="18"/>
-        </w:rPr>
-        <w:t xml:space="preserve"> tổ chức đó, và </w:t>
-      </w:r>
-      <w:r>
-        <w:rPr>
-          <w:rFonts w:ascii="Tahoma" w:hAnsi="Tahoma" w:cs="Tahoma"/>
-          <w:sz w:val="18"/>
-          <w:szCs w:val="18"/>
-        </w:rPr>
-        <w:t>cứ thế tương tự</w:t>
-      </w:r>
-      <w:r>
-        <w:rPr>
-          <w:rFonts w:ascii="Tahoma" w:hAnsi="Tahoma" w:cs="Tahoma"/>
-          <w:sz w:val="18"/>
-          <w:szCs w:val="18"/>
-        </w:rPr>
-        <w:t xml:space="preserve">. </w:t>
-      </w:r>
-      <w:r>
-        <w:rPr>
-          <w:rFonts w:ascii="Tahoma" w:hAnsi="Tahoma" w:cs="Tahoma"/>
-          <w:sz w:val="18"/>
-          <w:szCs w:val="18"/>
-        </w:rPr>
-        <w:t xml:space="preserve">Trong trường hợp này, </w:t>
-      </w:r>
-      <w:r>
-        <w:rPr>
-          <w:rFonts w:ascii="Tahoma" w:hAnsi="Tahoma" w:cs="Tahoma"/>
-          <w:sz w:val="18"/>
-          <w:szCs w:val="18"/>
-        </w:rPr>
-        <w:t>có thể phân quyền quyền cấp phát và điều khiển những không gian tên. Quyền trung tâm có thể cấp cho phần tên mô tả đặc điểm tổ chức của và tên củ</w:t>
-      </w:r>
-      <w:r>
-        <w:rPr>
-          <w:rFonts w:ascii="Tahoma" w:hAnsi="Tahoma" w:cs="Tahoma"/>
-          <w:sz w:val="18"/>
-          <w:szCs w:val="18"/>
-        </w:rPr>
-        <w:t>a</w:t>
-      </w:r>
-      <w:r>
-        <w:rPr>
-          <w:rFonts w:ascii="Tahoma" w:hAnsi="Tahoma" w:cs="Tahoma"/>
-          <w:sz w:val="18"/>
-          <w:szCs w:val="18"/>
-        </w:rPr>
-        <w:t xml:space="preserve"> tổ chức đó. Trách nhiệm của phần còn lại của cái tên</w:t>
-      </w:r>
-      <w:r>
-        <w:rPr>
-          <w:rFonts w:ascii="Tahoma" w:hAnsi="Tahoma" w:cs="Tahoma"/>
-          <w:sz w:val="18"/>
-          <w:szCs w:val="18"/>
-        </w:rPr>
-        <w:t xml:space="preserve"> là</w:t>
-      </w:r>
-      <w:r>
-        <w:rPr>
-          <w:rFonts w:ascii="Tahoma" w:hAnsi="Tahoma" w:cs="Tahoma"/>
-          <w:sz w:val="18"/>
-          <w:szCs w:val="18"/>
-        </w:rPr>
-        <w:t xml:space="preserve"> có thể cấp để tự tổ chứ</w:t>
-      </w:r>
-      <w:r>
-        <w:rPr>
-          <w:rFonts w:ascii="Tahoma" w:hAnsi="Tahoma" w:cs="Tahoma"/>
-          <w:sz w:val="18"/>
-          <w:szCs w:val="18"/>
-        </w:rPr>
-        <w:t>c. T</w:t>
-      </w:r>
-      <w:r>
-        <w:rPr>
-          <w:rFonts w:ascii="Tahoma" w:hAnsi="Tahoma" w:cs="Tahoma"/>
-          <w:sz w:val="18"/>
-          <w:szCs w:val="18"/>
-        </w:rPr>
-        <w:t>ổ chức có thể thêm vào hậu tố (hoặc tiền tố) của tên để xác định host và tài nguyên (resources)</w:t>
-      </w:r>
-      <w:r>
-        <w:rPr>
-          <w:rFonts w:ascii="Tahoma" w:hAnsi="Tahoma" w:cs="Tahoma"/>
-          <w:sz w:val="18"/>
-          <w:szCs w:val="18"/>
-        </w:rPr>
-        <w:t>. Sự quản lý tổ chức</w:t>
-      </w:r>
-      <w:r>
-        <w:rPr>
-          <w:rFonts w:ascii="Tahoma" w:hAnsi="Tahoma" w:cs="Tahoma"/>
-          <w:sz w:val="18"/>
-          <w:szCs w:val="18"/>
-        </w:rPr>
-        <w:t xml:space="preserve"> sẽ</w:t>
-      </w:r>
-      <w:r>
-        <w:rPr>
-          <w:rFonts w:ascii="Tahoma" w:hAnsi="Tahoma" w:cs="Tahoma"/>
-          <w:sz w:val="18"/>
-          <w:szCs w:val="18"/>
-        </w:rPr>
-        <w:t xml:space="preserve"> không nghiêm trọng</w:t>
-      </w:r>
-      <w:r>
-        <w:rPr>
-          <w:rFonts w:ascii="Tahoma" w:hAnsi="Tahoma" w:cs="Tahoma"/>
-          <w:sz w:val="18"/>
-          <w:szCs w:val="18"/>
-        </w:rPr>
-        <w:t xml:space="preserve"> hóa</w:t>
-      </w:r>
-      <w:r>
-        <w:rPr>
-          <w:rFonts w:ascii="Tahoma" w:hAnsi="Tahoma" w:cs="Tahoma"/>
-          <w:sz w:val="18"/>
-          <w:szCs w:val="18"/>
-        </w:rPr>
-        <w:t xml:space="preserve"> vấn đề tiền tố được chọn cho host sẽ lấy mất các phần còn lại của cách tổ chức, vì cho dù một phần của địa chỉ trùng nhau, nhưng toàn bộ địa chỉ vẫn khác biệt. Cho ví dụ, cho hai trường học và một công ty gọi một máy tính của họ là </w:t>
-      </w:r>
-      <w:r>
-        <w:rPr>
-          <w:rFonts w:ascii="Tahoma" w:hAnsi="Tahoma" w:cs="Tahoma"/>
-          <w:i/>
-          <w:sz w:val="18"/>
-          <w:szCs w:val="18"/>
-        </w:rPr>
-        <w:t>kẻ thách thức</w:t>
-      </w:r>
-      <w:r>
-        <w:rPr>
-          <w:rFonts w:ascii="Tahoma" w:hAnsi="Tahoma" w:cs="Tahoma"/>
-          <w:sz w:val="18"/>
-          <w:szCs w:val="18"/>
-        </w:rPr>
-        <w:t xml:space="preserve"> (challenger). Trường học thứ nhất vẫn được cấp cái tên bởi quyền trung tâm là </w:t>
-      </w:r>
-      <w:r>
-        <w:rPr>
-          <w:rFonts w:ascii="Tahoma" w:hAnsi="Tahoma" w:cs="Tahoma"/>
-          <w:i/>
-          <w:sz w:val="18"/>
-          <w:szCs w:val="18"/>
-        </w:rPr>
-        <w:t>fhda.edu</w:t>
-      </w:r>
-      <w:r>
-        <w:rPr>
-          <w:rFonts w:ascii="Tahoma" w:hAnsi="Tahoma" w:cs="Tahoma"/>
-          <w:sz w:val="18"/>
-          <w:szCs w:val="18"/>
-        </w:rPr>
-        <w:t xml:space="preserve">, trường học thứ hai được cấp tên </w:t>
-      </w:r>
-      <w:r>
-        <w:rPr>
-          <w:rFonts w:ascii="Tahoma" w:hAnsi="Tahoma" w:cs="Tahoma"/>
-          <w:i/>
-          <w:sz w:val="18"/>
-          <w:szCs w:val="18"/>
-        </w:rPr>
-        <w:t>berkeley.edu</w:t>
-      </w:r>
-      <w:r>
-        <w:rPr>
-          <w:rFonts w:ascii="Tahoma" w:hAnsi="Tahoma" w:cs="Tahoma"/>
-          <w:sz w:val="18"/>
-          <w:szCs w:val="18"/>
-        </w:rPr>
-        <w:t xml:space="preserve">, và công ty kia được cấp tên là </w:t>
-      </w:r>
-      <w:r>
-        <w:rPr>
-          <w:rFonts w:ascii="Tahoma" w:hAnsi="Tahoma" w:cs="Tahoma"/>
-          <w:i/>
-          <w:sz w:val="18"/>
-          <w:szCs w:val="18"/>
-        </w:rPr>
-        <w:t>smart.com</w:t>
-      </w:r>
-      <w:r>
-        <w:rPr>
-          <w:rFonts w:ascii="Tahoma" w:hAnsi="Tahoma" w:cs="Tahoma"/>
-          <w:sz w:val="18"/>
-          <w:szCs w:val="18"/>
-        </w:rPr>
-        <w:t xml:space="preserve">. Khi mỗi tổ chức thêm cái tên </w:t>
-      </w:r>
-      <w:r>
-        <w:rPr>
-          <w:rFonts w:ascii="Tahoma" w:hAnsi="Tahoma" w:cs="Tahoma"/>
-          <w:i/>
-          <w:sz w:val="18"/>
-          <w:szCs w:val="18"/>
-        </w:rPr>
-        <w:t>kẻ thách thức</w:t>
-      </w:r>
-      <w:r>
-        <w:rPr>
-          <w:rFonts w:ascii="Tahoma" w:hAnsi="Tahoma" w:cs="Tahoma"/>
-          <w:sz w:val="18"/>
-          <w:szCs w:val="18"/>
-        </w:rPr>
-        <w:t xml:space="preserve"> vào tên họ đã được cấp sẵn, kết quả cuối cuối là ba phần phân biệt: </w:t>
-      </w:r>
-      <w:r>
-        <w:rPr>
-          <w:rFonts w:ascii="Tahoma" w:hAnsi="Tahoma" w:cs="Tahoma"/>
-          <w:i/>
-          <w:sz w:val="18"/>
-          <w:szCs w:val="18"/>
-        </w:rPr>
-        <w:t>challenger.fhda.edu, challenger.berkeley.edu</w:t>
-      </w:r>
-      <w:r>
-        <w:rPr>
-          <w:rFonts w:ascii="Tahoma" w:hAnsi="Tahoma" w:cs="Tahoma"/>
-          <w:sz w:val="18"/>
-          <w:szCs w:val="18"/>
-        </w:rPr>
-        <w:t xml:space="preserve"> và </w:t>
-      </w:r>
-      <w:r>
-        <w:rPr>
-          <w:rFonts w:ascii="Tahoma" w:hAnsi="Tahoma" w:cs="Tahoma"/>
-          <w:i/>
-          <w:sz w:val="18"/>
-          <w:szCs w:val="18"/>
-        </w:rPr>
-        <w:t>challenger.smart.com</w:t>
-      </w:r>
-      <w:r>
-        <w:rPr>
-          <w:rFonts w:ascii="Tahoma" w:hAnsi="Tahoma" w:cs="Tahoma"/>
-          <w:sz w:val="18"/>
-          <w:szCs w:val="18"/>
-        </w:rPr>
-        <w:t>.</w:t>
-      </w:r>
-      <w:r>
-        <w:rPr>
-          <w:rFonts w:ascii="Tahoma" w:hAnsi="Tahoma" w:cs="Tahoma"/>
-          <w:sz w:val="18"/>
-          <w:szCs w:val="18"/>
-        </w:rPr>
-        <w:t xml:space="preserve"> Những cái tên là duy nhất mà không bắt buộc phải là trách nhiệm của quyền trung tâm. Quyền trung tâm chỉ điều khiển một phần của cái tên, không phải toàn bộ.</w:t>
-      </w:r>
-    </w:p>
-    <w:p>
-      <w:pPr>
-        <w:jc w:val="both"/>
-        <w:rPr>
-          <w:rFonts w:ascii="Tahoma" w:hAnsi="Tahoma" w:cs="Tahoma"/>
-          <w:i/>
-          <w:sz w:val="18"/>
-          <w:szCs w:val="18"/>
-        </w:rPr>
-      </w:pPr>
-      <w:r>
-        <w:rPr>
-          <w:rFonts w:ascii="Tahoma" w:hAnsi="Tahoma" w:cs="Tahoma"/>
-          <w:i/>
-          <w:sz w:val="18"/>
-          <w:szCs w:val="18"/>
-        </w:rPr>
-        <w:t>Không gian tên miền (Domain Name Space)</w:t>
-      </w:r>
-    </w:p>
-    <w:p>
-      <w:pPr>
-        <w:jc w:val="both"/>
-        <w:rPr>
-          <w:rFonts w:ascii="Tahoma" w:hAnsi="Tahoma" w:cs="Tahoma"/>
-          <w:sz w:val="18"/>
-          <w:szCs w:val="18"/>
-        </w:rPr>
-      </w:pPr>
-      <w:r>
-        <w:rPr>
-          <w:rFonts w:ascii="Tahoma" w:hAnsi="Tahoma" w:cs="Tahoma"/>
-          <w:sz w:val="18"/>
-          <w:szCs w:val="18"/>
-        </w:rPr>
-        <w:t>Để có một không gian tên kiểu phân cấp, một không gian tên miền được thiết kế ra. Trong thiết kế này, những cái tên được xác định bằng dạng cây ngược với gốc nằm ở đỉnh. Cái cây chỉ có thể có 128 cấp độ: cấp độ 0 (gốc), tới cấp độ 127. (Xem hình 19.2)</w:t>
-      </w:r>
-    </w:p>
-    <w:p>
-      <w:pPr>
-        <w:jc w:val="both"/>
-        <w:rPr>
-          <w:rFonts w:ascii="Tahoma" w:hAnsi="Tahoma" w:cs="Tahoma"/>
-          <w:sz w:val="18"/>
-          <w:szCs w:val="18"/>
-        </w:rPr>
-      </w:pPr>
-    </w:p>
-    <w:p>
-      <w:pPr>
-        <w:jc w:val="both"/>
-        <w:rPr>
-          <w:rFonts w:ascii="Tahoma" w:hAnsi="Tahoma" w:cs="Tahoma"/>
-          <w:sz w:val="18"/>
-          <w:szCs w:val="18"/>
-        </w:rPr>
-      </w:pPr>
-    </w:p>
-    <w:p>
-      <w:pPr>
-        <w:jc w:val="both"/>
-        <w:rPr>
-          <w:rFonts w:ascii="Tahoma" w:hAnsi="Tahoma" w:cs="Tahoma"/>
-          <w:i/>
-          <w:sz w:val="18"/>
-          <w:szCs w:val="18"/>
-        </w:rPr>
-      </w:pPr>
-      <w:r>
-        <w:rPr>
-          <w:rFonts w:ascii="Tahoma" w:hAnsi="Tahoma" w:cs="Tahoma"/>
-          <w:i/>
-          <w:sz w:val="18"/>
-          <w:szCs w:val="18"/>
-        </w:rPr>
-        <w:t>Nhãn</w:t>
-      </w:r>
-      <w:r>
-        <w:rPr>
-          <w:rFonts w:ascii="Tahoma" w:hAnsi="Tahoma" w:cs="Tahoma"/>
-          <w:i/>
-          <w:sz w:val="18"/>
-          <w:szCs w:val="18"/>
-        </w:rPr>
-        <w:t xml:space="preserve"> (Label)</w:t>
-      </w:r>
-    </w:p>
-    <w:p>
-      <w:pPr>
-        <w:jc w:val="both"/>
-        <w:rPr>
-          <w:rFonts w:ascii="Tahoma" w:hAnsi="Tahoma" w:cs="Tahoma"/>
-          <w:sz w:val="18"/>
-          <w:szCs w:val="18"/>
-        </w:rPr>
-      </w:pPr>
-      <w:r>
-        <w:rPr>
-          <w:rFonts w:ascii="Tahoma" w:hAnsi="Tahoma" w:cs="Tahoma"/>
-          <w:sz w:val="18"/>
-          <w:szCs w:val="18"/>
-        </w:rPr>
-        <w:t xml:space="preserve">Mỗi </w:t>
-      </w:r>
-      <w:r>
-        <w:rPr>
-          <w:rFonts w:ascii="Tahoma" w:hAnsi="Tahoma" w:cs="Tahoma"/>
-          <w:sz w:val="18"/>
-          <w:szCs w:val="18"/>
-        </w:rPr>
-        <w:t>nút (node) trên cây có một nhãn, là một chuỗi dài tối đa 63 kí tự</w:t>
-      </w:r>
-      <w:r>
-        <w:rPr>
-          <w:rFonts w:ascii="Tahoma" w:hAnsi="Tahoma" w:cs="Tahoma"/>
-          <w:sz w:val="18"/>
-          <w:szCs w:val="18"/>
-        </w:rPr>
-        <w:t>. Nhãn của gốc là chuỗi rỗng. DNS yêu cầu là các nút con của một node phải có nhãn khác nhau, điều này đảm bảo sự độc nhất của tên miền.</w:t>
-      </w:r>
-    </w:p>
-    <w:p>
-      <w:pPr>
-        <w:jc w:val="both"/>
-        <w:rPr>
-          <w:rFonts w:ascii="Tahoma" w:hAnsi="Tahoma" w:cs="Tahoma"/>
-          <w:i/>
-          <w:sz w:val="18"/>
-          <w:szCs w:val="18"/>
-        </w:rPr>
-      </w:pPr>
-      <w:r>
-        <w:rPr>
-          <w:rFonts w:ascii="Tahoma" w:hAnsi="Tahoma" w:cs="Tahoma"/>
-          <w:i/>
-          <w:sz w:val="18"/>
-          <w:szCs w:val="18"/>
-        </w:rPr>
-        <w:t>Tên miền (Domain Name)</w:t>
-      </w:r>
-    </w:p>
-    <w:p>
-      <w:pPr>
-        <w:jc w:val="both"/>
-        <w:rPr>
-          <w:rFonts w:ascii="Tahoma" w:hAnsi="Tahoma" w:cs="Tahoma"/>
-          <w:sz w:val="18"/>
-          <w:szCs w:val="18"/>
-        </w:rPr>
-      </w:pPr>
-      <w:r>
-        <w:rPr>
-          <w:rFonts w:ascii="Tahoma" w:hAnsi="Tahoma" w:cs="Tahoma"/>
-          <w:sz w:val="18"/>
-          <w:szCs w:val="18"/>
-        </w:rPr>
         <w:t>Mỗi nút trong cây có một tên miền. Một tên miền đầy đủ alf thứ tự các nhãn, phân biệt bởi dấu chấm (.). Tên miền luôn được đọc lên cho đến gốc. Nhãn cuối cùng sẽ là nhãn của gốc (</w:t>
       </w:r>
       <w:r>
@@ -1401,23 +1646,53 @@
     </w:p>
     <w:p>
       <w:pPr>
-        <w:jc w:val="both"/>
-        <w:rPr>
-          <w:rFonts w:ascii="Tahoma" w:hAnsi="Tahoma" w:cs="Tahoma"/>
-          <w:sz w:val="18"/>
-          <w:szCs w:val="18"/>
-        </w:rPr>
-      </w:pPr>
-    </w:p>
-    <w:p>
-      <w:pPr>
-        <w:jc w:val="both"/>
-        <w:rPr>
-          <w:rFonts w:ascii="Tahoma" w:hAnsi="Tahoma" w:cs="Tahoma"/>
-          <w:sz w:val="18"/>
-          <w:szCs w:val="18"/>
-        </w:rPr>
-      </w:pPr>
+        <w:jc w:val="center"/>
+        <w:rPr>
+          <w:rFonts w:ascii="Tahoma" w:hAnsi="Tahoma" w:cs="Tahoma"/>
+          <w:sz w:val="18"/>
+          <w:szCs w:val="18"/>
+        </w:rPr>
+      </w:pPr>
+      <w:r>
+        <w:rPr>
+          <w:noProof/>
+        </w:rPr>
+        <w:drawing>
+          <wp:inline distT="0" distB="0" distL="0" distR="0" wp14:anchorId="713C8047" wp14:editId="08C7D648">
+            <wp:extent cx="4800600" cy="2762250"/>
+            <wp:effectExtent l="0" t="0" r="0" b="0"/>
+            <wp:docPr id="3" name="Picture 3"/>
+            <wp:cNvGraphicFramePr>
+              <a:graphicFrameLocks xmlns:a="http://schemas.openxmlformats.org/drawingml/2006/main" noChangeAspect="1"/>
+            </wp:cNvGraphicFramePr>
+            <a:graphic xmlns:a="http://schemas.openxmlformats.org/drawingml/2006/main">
+              <a:graphicData uri="http://schemas.openxmlformats.org/drawingml/2006/picture">
+                <pic:pic xmlns:pic="http://schemas.openxmlformats.org/drawingml/2006/picture">
+                  <pic:nvPicPr>
+                    <pic:cNvPr id="1" name=""/>
+                    <pic:cNvPicPr/>
+                  </pic:nvPicPr>
+                  <pic:blipFill>
+                    <a:blip r:embed="rId7"/>
+                    <a:stretch>
+                      <a:fillRect/>
+                    </a:stretch>
+                  </pic:blipFill>
+                  <pic:spPr>
+                    <a:xfrm>
+                      <a:off x="0" y="0"/>
+                      <a:ext cx="4800600" cy="2762250"/>
+                    </a:xfrm>
+                    <a:prstGeom prst="rect">
+                      <a:avLst/>
+                    </a:prstGeom>
+                  </pic:spPr>
+                </pic:pic>
+              </a:graphicData>
+            </a:graphic>
+          </wp:inline>
+        </w:drawing>
+      </w:r>
     </w:p>
     <w:p>
       <w:pPr>
@@ -1479,15 +1754,41 @@
           <w:sz w:val="18"/>
           <w:szCs w:val="18"/>
         </w:rPr>
-        <w:t xml:space="preserve"> (challenger)</w:t>
-      </w:r>
-      <w:r>
-        <w:rPr>
-          <w:rFonts w:ascii="Tahoma" w:hAnsi="Tahoma" w:cs="Tahoma"/>
-          <w:sz w:val="18"/>
-          <w:szCs w:val="18"/>
-        </w:rPr>
-        <w:t xml:space="preserve"> được cài đặt bởi Trung tâm công nghệ cao (Advanced Technology Center – ATC) tại Trường De Anza. Một máy chủ DNS chỉ có thể nốt một FQDN tới một địa chỉ. Lưu ý rằng cái tên phải kết thúc bởi một chuỗi trống, nhưng không có nghĩa trống là không có gì, nhãn kết thúc với một dấu chấm (.).</w:t>
+        <w:t xml:space="preserve"> </w:t>
+      </w:r>
+      <w:r>
+        <w:rPr>
+          <w:rFonts w:ascii="Tahoma" w:hAnsi="Tahoma" w:cs="Tahoma"/>
+          <w:i/>
+          <w:sz w:val="18"/>
+          <w:szCs w:val="18"/>
+        </w:rPr>
+        <w:t>(challenger)</w:t>
+      </w:r>
+      <w:r>
+        <w:rPr>
+          <w:rFonts w:ascii="Tahoma" w:hAnsi="Tahoma" w:cs="Tahoma"/>
+          <w:sz w:val="18"/>
+          <w:szCs w:val="18"/>
+        </w:rPr>
+        <w:t xml:space="preserve"> được cài đặt bởi </w:t>
+      </w:r>
+      <w:r>
+        <w:rPr>
+          <w:rFonts w:ascii="Tahoma" w:hAnsi="Tahoma" w:cs="Tahoma"/>
+          <w:i/>
+          <w:sz w:val="18"/>
+          <w:szCs w:val="18"/>
+        </w:rPr>
+        <w:t xml:space="preserve">Trung tâm công nghệ cao (Advanced Technology Center – ATC) </w:t>
+      </w:r>
+      <w:r>
+        <w:rPr>
+          <w:rFonts w:ascii="Tahoma" w:hAnsi="Tahoma" w:cs="Tahoma"/>
+          <w:sz w:val="18"/>
+          <w:szCs w:val="18"/>
+        </w:rPr>
+        <w:t>tại Trường De Anza. Một máy chủ DNS chỉ có thể nốt một FQDN tới một địa chỉ. Lưu ý rằng cái tên phải kết thúc bởi một chuỗi trống, nhưng không có nghĩa trống là không có gì, nhãn kết thúc với một dấu chấm (.).</w:t>
       </w:r>
     </w:p>
     <w:p>
@@ -1595,7 +1896,24 @@
           <w:sz w:val="18"/>
           <w:szCs w:val="18"/>
         </w:rPr>
-        <w:t xml:space="preserve"> (challenger), họ có thể xác định một phần tên</w:t>
+        <w:t xml:space="preserve"> </w:t>
+      </w:r>
+      <w:r>
+        <w:rPr>
+          <w:rFonts w:ascii="Tahoma" w:hAnsi="Tahoma" w:cs="Tahoma"/>
+          <w:i/>
+          <w:sz w:val="18"/>
+          <w:szCs w:val="18"/>
+        </w:rPr>
+        <w:t>(challenger)</w:t>
+      </w:r>
+      <w:r>
+        <w:rPr>
+          <w:rFonts w:ascii="Tahoma" w:hAnsi="Tahoma" w:cs="Tahoma"/>
+          <w:sz w:val="18"/>
+          <w:szCs w:val="18"/>
+        </w:rPr>
+        <w:t>, họ có thể xác định một phần tên</w:t>
       </w:r>
     </w:p>
     <w:p>
@@ -1751,80 +2069,172 @@
           <w:sz w:val="18"/>
           <w:szCs w:val="18"/>
         </w:rPr>
+        <w:t>Hình 19.4 chỉ ra một vài FQDN và PQDN</w:t>
+      </w:r>
+    </w:p>
+    <w:p>
+      <w:pPr>
+        <w:jc w:val="center"/>
+        <w:rPr>
+          <w:rFonts w:ascii="Tahoma" w:hAnsi="Tahoma" w:cs="Tahoma"/>
+          <w:sz w:val="18"/>
+          <w:szCs w:val="18"/>
+        </w:rPr>
+      </w:pPr>
+      <w:r>
+        <w:rPr>
+          <w:noProof/>
+        </w:rPr>
+        <w:drawing>
+          <wp:inline distT="0" distB="0" distL="0" distR="0" wp14:anchorId="42D79860" wp14:editId="47B123F8">
+            <wp:extent cx="4772025" cy="1304925"/>
+            <wp:effectExtent l="0" t="0" r="9525" b="9525"/>
+            <wp:docPr id="4" name="Picture 4"/>
+            <wp:cNvGraphicFramePr>
+              <a:graphicFrameLocks xmlns:a="http://schemas.openxmlformats.org/drawingml/2006/main" noChangeAspect="1"/>
+            </wp:cNvGraphicFramePr>
+            <a:graphic xmlns:a="http://schemas.openxmlformats.org/drawingml/2006/main">
+              <a:graphicData uri="http://schemas.openxmlformats.org/drawingml/2006/picture">
+                <pic:pic xmlns:pic="http://schemas.openxmlformats.org/drawingml/2006/picture">
+                  <pic:nvPicPr>
+                    <pic:cNvPr id="1" name=""/>
+                    <pic:cNvPicPr/>
+                  </pic:nvPicPr>
+                  <pic:blipFill>
+                    <a:blip r:embed="rId8"/>
+                    <a:stretch>
+                      <a:fillRect/>
+                    </a:stretch>
+                  </pic:blipFill>
+                  <pic:spPr>
+                    <a:xfrm>
+                      <a:off x="0" y="0"/>
+                      <a:ext cx="4772025" cy="1304925"/>
+                    </a:xfrm>
+                    <a:prstGeom prst="rect">
+                      <a:avLst/>
+                    </a:prstGeom>
+                  </pic:spPr>
+                </pic:pic>
+              </a:graphicData>
+            </a:graphic>
+          </wp:inline>
+        </w:drawing>
+      </w:r>
+    </w:p>
+    <w:p>
+      <w:pPr>
+        <w:jc w:val="both"/>
+        <w:rPr>
+          <w:rFonts w:ascii="Tahoma" w:hAnsi="Tahoma" w:cs="Tahoma"/>
+          <w:i/>
+          <w:sz w:val="18"/>
+          <w:szCs w:val="18"/>
+        </w:rPr>
+      </w:pPr>
+      <w:r>
+        <w:rPr>
+          <w:rFonts w:ascii="Tahoma" w:hAnsi="Tahoma" w:cs="Tahoma"/>
+          <w:i/>
+          <w:sz w:val="18"/>
+          <w:szCs w:val="18"/>
+        </w:rPr>
+        <w:t>Miền (Domain)</w:t>
+      </w:r>
+    </w:p>
+    <w:p>
+      <w:pPr>
+        <w:jc w:val="both"/>
+        <w:rPr>
+          <w:rFonts w:ascii="Tahoma" w:hAnsi="Tahoma" w:cs="Tahoma"/>
+          <w:i/>
+          <w:sz w:val="18"/>
+          <w:szCs w:val="18"/>
+        </w:rPr>
+      </w:pPr>
+      <w:r>
+        <w:rPr>
+          <w:rFonts w:ascii="Tahoma" w:hAnsi="Tahoma" w:cs="Tahoma"/>
+          <w:sz w:val="18"/>
+          <w:szCs w:val="18"/>
+        </w:rPr>
+        <w:t xml:space="preserve">Một miền là một cây con của một không gian tên miền. Tên của miền là tên của nút trên đỉnh của cây con. Hình 19.5 chỉ ra một số miền. Lưu ý rằng một miền có thể tự chia thành các miền khác </w:t>
+      </w:r>
+      <w:r>
+        <w:rPr>
+          <w:rFonts w:ascii="Tahoma" w:hAnsi="Tahoma" w:cs="Tahoma"/>
+          <w:i/>
+          <w:sz w:val="18"/>
+          <w:szCs w:val="18"/>
+        </w:rPr>
+        <w:t>(hoặc miền con – subdomain)</w:t>
+      </w:r>
+    </w:p>
+    <w:p>
+      <w:pPr>
+        <w:jc w:val="center"/>
+        <w:rPr>
+          <w:rFonts w:ascii="Tahoma" w:hAnsi="Tahoma" w:cs="Tahoma"/>
+          <w:sz w:val="18"/>
+          <w:szCs w:val="18"/>
+        </w:rPr>
+      </w:pPr>
+      <w:r>
+        <w:rPr>
+          <w:noProof/>
+        </w:rPr>
         <w:lastRenderedPageBreak/>
-        <w:t>Hình 19.4 chỉ ra một vài FQDN và PQDN</w:t>
-      </w:r>
-    </w:p>
-    <w:p>
-      <w:pPr>
-        <w:jc w:val="both"/>
-        <w:rPr>
-          <w:rFonts w:ascii="Tahoma" w:hAnsi="Tahoma" w:cs="Tahoma"/>
-          <w:sz w:val="18"/>
-          <w:szCs w:val="18"/>
-        </w:rPr>
-      </w:pPr>
-    </w:p>
-    <w:p>
-      <w:pPr>
-        <w:jc w:val="both"/>
-        <w:rPr>
-          <w:rFonts w:ascii="Tahoma" w:hAnsi="Tahoma" w:cs="Tahoma"/>
-          <w:sz w:val="18"/>
-          <w:szCs w:val="18"/>
-        </w:rPr>
-      </w:pPr>
-    </w:p>
-    <w:p>
-      <w:pPr>
-        <w:jc w:val="both"/>
-        <w:rPr>
-          <w:rFonts w:ascii="Tahoma" w:hAnsi="Tahoma" w:cs="Tahoma"/>
-          <w:i/>
-          <w:sz w:val="18"/>
-          <w:szCs w:val="18"/>
-        </w:rPr>
-      </w:pPr>
-      <w:r>
-        <w:rPr>
-          <w:rFonts w:ascii="Tahoma" w:hAnsi="Tahoma" w:cs="Tahoma"/>
-          <w:i/>
-          <w:sz w:val="18"/>
-          <w:szCs w:val="18"/>
-        </w:rPr>
-        <w:t>Miền (Domain)</w:t>
-      </w:r>
-    </w:p>
-    <w:p>
-      <w:pPr>
-        <w:jc w:val="both"/>
-        <w:rPr>
-          <w:rFonts w:ascii="Tahoma" w:hAnsi="Tahoma" w:cs="Tahoma"/>
-          <w:sz w:val="18"/>
-          <w:szCs w:val="18"/>
-        </w:rPr>
-      </w:pPr>
-      <w:r>
-        <w:rPr>
-          <w:rFonts w:ascii="Tahoma" w:hAnsi="Tahoma" w:cs="Tahoma"/>
-          <w:sz w:val="18"/>
-          <w:szCs w:val="18"/>
-        </w:rPr>
-        <w:t>Một miền là một cây con của một không gian tên miền. Tên của miền là tên của nút trên đỉnh của cây con. Hình 19.5 chỉ ra một số miền. Lưu ý rằng một miền có thể tự chia thành các miền khác (hoặc miền con – subdomain)</w:t>
-      </w:r>
-    </w:p>
-    <w:p>
-      <w:pPr>
-        <w:jc w:val="both"/>
-        <w:rPr>
-          <w:rFonts w:ascii="Tahoma" w:hAnsi="Tahoma" w:cs="Tahoma"/>
-          <w:sz w:val="18"/>
-          <w:szCs w:val="18"/>
-        </w:rPr>
-      </w:pPr>
-      <w:r>
-        <w:rPr>
-          <w:rFonts w:ascii="Tahoma" w:hAnsi="Tahoma" w:cs="Tahoma"/>
+        <w:drawing>
+          <wp:inline distT="0" distB="0" distL="0" distR="0" wp14:anchorId="4C158E5C" wp14:editId="29ED7BF2">
+            <wp:extent cx="4791075" cy="2705100"/>
+            <wp:effectExtent l="0" t="0" r="9525" b="0"/>
+            <wp:docPr id="5" name="Picture 5"/>
+            <wp:cNvGraphicFramePr>
+              <a:graphicFrameLocks xmlns:a="http://schemas.openxmlformats.org/drawingml/2006/main" noChangeAspect="1"/>
+            </wp:cNvGraphicFramePr>
+            <a:graphic xmlns:a="http://schemas.openxmlformats.org/drawingml/2006/main">
+              <a:graphicData uri="http://schemas.openxmlformats.org/drawingml/2006/picture">
+                <pic:pic xmlns:pic="http://schemas.openxmlformats.org/drawingml/2006/picture">
+                  <pic:nvPicPr>
+                    <pic:cNvPr id="1" name=""/>
+                    <pic:cNvPicPr/>
+                  </pic:nvPicPr>
+                  <pic:blipFill>
+                    <a:blip r:embed="rId9"/>
+                    <a:stretch>
+                      <a:fillRect/>
+                    </a:stretch>
+                  </pic:blipFill>
+                  <pic:spPr>
+                    <a:xfrm>
+                      <a:off x="0" y="0"/>
+                      <a:ext cx="4791075" cy="2705100"/>
+                    </a:xfrm>
+                    <a:prstGeom prst="rect">
+                      <a:avLst/>
+                    </a:prstGeom>
+                  </pic:spPr>
+                </pic:pic>
+              </a:graphicData>
+            </a:graphic>
+          </wp:inline>
+        </w:drawing>
+      </w:r>
+    </w:p>
+    <w:p>
+      <w:pPr>
+        <w:jc w:val="both"/>
+        <w:rPr>
+          <w:rFonts w:ascii="Tahoma" w:hAnsi="Tahoma" w:cs="Tahoma"/>
+          <w:i/>
+          <w:sz w:val="18"/>
+          <w:szCs w:val="18"/>
+        </w:rPr>
+      </w:pPr>
+      <w:r>
+        <w:rPr>
+          <w:rFonts w:ascii="Tahoma" w:hAnsi="Tahoma" w:cs="Tahoma"/>
+          <w:i/>
           <w:sz w:val="18"/>
           <w:szCs w:val="18"/>
         </w:rPr>
@@ -1833,6 +2243,7 @@
       <w:r>
         <w:rPr>
           <w:rFonts w:ascii="Tahoma" w:hAnsi="Tahoma" w:cs="Tahoma"/>
+          <w:i/>
           <w:sz w:val="18"/>
           <w:szCs w:val="18"/>
         </w:rPr>
@@ -1892,7 +2303,99 @@
           <w:sz w:val="18"/>
           <w:szCs w:val="18"/>
         </w:rPr>
-        <w:t>Giải pháp tới những vấn đề này là phân phối thông tin lên nhiều máy tính gọi là các máy chủ DNS. Một cách để thực hiện là chia toàn bộ không gian ra nhiều miền dựa trên cấp độ thứ nhất. Nói cách khác, chúng ta cho gốc đứng một mình và tạo ra nhiều miền (domain – subtree) như là các nút cấp độ thứ nhất. Bởi vì miền được tạo bằng cách này có thể rất lớn, DNS cho phép các miền được chia tiếp thành các miền nhỏ hơn (miền con - subdomain). Mỗi máy chú có thể phản hồi với bất kể miền lớn hay nhỏ. Hay là, chúng ta có một phân cấp các máy chủ bằng cái cách mà chúng ta có phân cấp các cái tên.</w:t>
+        <w:t xml:space="preserve">Giải pháp tới những vấn đề này là phân phối thông tin lên nhiều máy tính gọi là các máy chủ DNS. Một cách để thực hiện là chia toàn bộ không gian ra nhiều miền dựa trên cấp độ thứ nhất. Nói cách khác, chúng ta cho gốc đứng một mình và tạo ra nhiều miền </w:t>
+      </w:r>
+      <w:r>
+        <w:rPr>
+          <w:rFonts w:ascii="Tahoma" w:hAnsi="Tahoma" w:cs="Tahoma"/>
+          <w:i/>
+          <w:sz w:val="18"/>
+          <w:szCs w:val="18"/>
+        </w:rPr>
+        <w:t>(domain – subtree)</w:t>
+      </w:r>
+      <w:r>
+        <w:rPr>
+          <w:rFonts w:ascii="Tahoma" w:hAnsi="Tahoma" w:cs="Tahoma"/>
+          <w:sz w:val="18"/>
+          <w:szCs w:val="18"/>
+        </w:rPr>
+        <w:t xml:space="preserve"> như là các nút cấp độ thứ nhất. Bởi vì miền được tạo bằng cách này có thể rất lớn, DNS cho phép các miền được chia tiếp thành các miền nhỏ hơn </w:t>
+      </w:r>
+      <w:r>
+        <w:rPr>
+          <w:rFonts w:ascii="Tahoma" w:hAnsi="Tahoma" w:cs="Tahoma"/>
+          <w:i/>
+          <w:sz w:val="18"/>
+          <w:szCs w:val="18"/>
+        </w:rPr>
+        <w:t>(miền con - subdomain)</w:t>
+      </w:r>
+      <w:r>
+        <w:rPr>
+          <w:rFonts w:ascii="Tahoma" w:hAnsi="Tahoma" w:cs="Tahoma"/>
+          <w:sz w:val="18"/>
+          <w:szCs w:val="18"/>
+        </w:rPr>
+        <w:t>. Mỗi máy chú có thể phản hồi với bất kể miền lớn hay nhỏ. Hay là, chúng ta có một phân cấp các máy chủ bằng cái cách mà chúng ta có phân cấp các cái tên.</w:t>
+      </w:r>
+      <w:r>
+        <w:rPr>
+          <w:rFonts w:ascii="Tahoma" w:hAnsi="Tahoma" w:cs="Tahoma"/>
+          <w:sz w:val="18"/>
+          <w:szCs w:val="18"/>
+        </w:rPr>
+        <w:t xml:space="preserve"> (Xem hình 19.6)</w:t>
+      </w:r>
+    </w:p>
+    <w:p>
+      <w:pPr>
+        <w:jc w:val="center"/>
+        <w:rPr>
+          <w:rFonts w:ascii="Tahoma" w:hAnsi="Tahoma" w:cs="Tahoma"/>
+          <w:sz w:val="18"/>
+          <w:szCs w:val="18"/>
+        </w:rPr>
+      </w:pPr>
+      <w:r>
+        <w:rPr>
+          <w:noProof/>
+        </w:rPr>
+        <w:drawing>
+          <wp:inline distT="0" distB="0" distL="0" distR="0" wp14:anchorId="0B036B8E" wp14:editId="48A00EBA">
+            <wp:extent cx="4772025" cy="1914525"/>
+            <wp:effectExtent l="0" t="0" r="9525" b="9525"/>
+            <wp:docPr id="6" name="Picture 6"/>
+            <wp:cNvGraphicFramePr>
+              <a:graphicFrameLocks xmlns:a="http://schemas.openxmlformats.org/drawingml/2006/main" noChangeAspect="1"/>
+            </wp:cNvGraphicFramePr>
+            <a:graphic xmlns:a="http://schemas.openxmlformats.org/drawingml/2006/main">
+              <a:graphicData uri="http://schemas.openxmlformats.org/drawingml/2006/picture">
+                <pic:pic xmlns:pic="http://schemas.openxmlformats.org/drawingml/2006/picture">
+                  <pic:nvPicPr>
+                    <pic:cNvPr id="1" name=""/>
+                    <pic:cNvPicPr/>
+                  </pic:nvPicPr>
+                  <pic:blipFill>
+                    <a:blip r:embed="rId10"/>
+                    <a:stretch>
+                      <a:fillRect/>
+                    </a:stretch>
+                  </pic:blipFill>
+                  <pic:spPr>
+                    <a:xfrm>
+                      <a:off x="0" y="0"/>
+                      <a:ext cx="4772025" cy="1914525"/>
+                    </a:xfrm>
+                    <a:prstGeom prst="rect">
+                      <a:avLst/>
+                    </a:prstGeom>
+                  </pic:spPr>
+                </pic:pic>
+              </a:graphicData>
+            </a:graphic>
+          </wp:inline>
+        </w:drawing>
       </w:r>
     </w:p>
     <w:p>
@@ -1930,7 +2433,24 @@
           <w:sz w:val="18"/>
           <w:szCs w:val="18"/>
         </w:rPr>
-        <w:t>Từ khi tên phân cấp tên miền hoàn thiện không thể chứa trên một máy chủ đơn lẻ, nó được chia ra nhiều máy chủ khác. Nơi mà một máy chủ phải hồi hoặc có quyền hành được gọi là một Vùng (zone). Chúng ta có thể xác định một vùng như là các phần tiếp theo của toàn bộ cây</w:t>
+        <w:t xml:space="preserve">Từ khi tên phân cấp tên miền hoàn thiện không thể chứa trên một máy chủ đơn lẻ, nó được chia ra nhiều máy chủ khác. Nơi mà một máy chủ phải hồi hoặc có quyền hành được gọi là một </w:t>
+      </w:r>
+      <w:r>
+        <w:rPr>
+          <w:rFonts w:ascii="Tahoma" w:hAnsi="Tahoma" w:cs="Tahoma"/>
+          <w:i/>
+          <w:sz w:val="18"/>
+          <w:szCs w:val="18"/>
+        </w:rPr>
+        <w:t>Vùng (zone)</w:t>
+      </w:r>
+      <w:r>
+        <w:rPr>
+          <w:rFonts w:ascii="Tahoma" w:hAnsi="Tahoma" w:cs="Tahoma"/>
+          <w:sz w:val="18"/>
+          <w:szCs w:val="18"/>
+        </w:rPr>
+        <w:t>. Chúng ta có thể xác định một vùng như là các phần tiếp theo của toàn bộ cây</w:t>
       </w:r>
       <w:r>
         <w:rPr>
@@ -1968,23 +2488,54 @@
     </w:p>
     <w:p>
       <w:pPr>
-        <w:jc w:val="both"/>
-        <w:rPr>
-          <w:rFonts w:ascii="Tahoma" w:hAnsi="Tahoma" w:cs="Tahoma"/>
-          <w:sz w:val="18"/>
-          <w:szCs w:val="18"/>
-        </w:rPr>
-      </w:pPr>
-    </w:p>
-    <w:p>
-      <w:pPr>
-        <w:jc w:val="both"/>
-        <w:rPr>
-          <w:rFonts w:ascii="Tahoma" w:hAnsi="Tahoma" w:cs="Tahoma"/>
-          <w:sz w:val="18"/>
-          <w:szCs w:val="18"/>
-        </w:rPr>
-      </w:pPr>
+        <w:jc w:val="center"/>
+        <w:rPr>
+          <w:rFonts w:ascii="Tahoma" w:hAnsi="Tahoma" w:cs="Tahoma"/>
+          <w:sz w:val="18"/>
+          <w:szCs w:val="18"/>
+        </w:rPr>
+      </w:pPr>
+      <w:r>
+        <w:rPr>
+          <w:noProof/>
+        </w:rPr>
+        <w:lastRenderedPageBreak/>
+        <w:drawing>
+          <wp:inline distT="0" distB="0" distL="0" distR="0" wp14:anchorId="4B9287CD" wp14:editId="3A85AA07">
+            <wp:extent cx="4791075" cy="2171700"/>
+            <wp:effectExtent l="0" t="0" r="9525" b="0"/>
+            <wp:docPr id="7" name="Picture 7"/>
+            <wp:cNvGraphicFramePr>
+              <a:graphicFrameLocks xmlns:a="http://schemas.openxmlformats.org/drawingml/2006/main" noChangeAspect="1"/>
+            </wp:cNvGraphicFramePr>
+            <a:graphic xmlns:a="http://schemas.openxmlformats.org/drawingml/2006/main">
+              <a:graphicData uri="http://schemas.openxmlformats.org/drawingml/2006/picture">
+                <pic:pic xmlns:pic="http://schemas.openxmlformats.org/drawingml/2006/picture">
+                  <pic:nvPicPr>
+                    <pic:cNvPr id="1" name=""/>
+                    <pic:cNvPicPr/>
+                  </pic:nvPicPr>
+                  <pic:blipFill>
+                    <a:blip r:embed="rId11"/>
+                    <a:stretch>
+                      <a:fillRect/>
+                    </a:stretch>
+                  </pic:blipFill>
+                  <pic:spPr>
+                    <a:xfrm>
+                      <a:off x="0" y="0"/>
+                      <a:ext cx="4791075" cy="2171700"/>
+                    </a:xfrm>
+                    <a:prstGeom prst="rect">
+                      <a:avLst/>
+                    </a:prstGeom>
+                  </pic:spPr>
+                </pic:pic>
+              </a:graphicData>
+            </a:graphic>
+          </wp:inline>
+        </w:drawing>
+      </w:r>
     </w:p>
     <w:p>
       <w:pPr>
@@ -2036,10 +2587,19 @@
       <w:r>
         <w:rPr>
           <w:rFonts w:ascii="Tahoma" w:hAnsi="Tahoma" w:cs="Tahoma"/>
-          <w:sz w:val="18"/>
-          <w:szCs w:val="18"/>
-        </w:rPr>
-        <w:t>Một máy chủ gốc (Root server) là một máy chủ mà vùng của nó chứa toàn bộ cây. Một máy chủ gốc thường không chứa bất kì thông tin gì về các miền nhưng ủy quyền cho các máy chủ khác, giữ tương quan với các máy chủ đó. Có rất nhiều máy chủ gốc, mỗi trong số chúng bao quát toàn bộ không gian tên miền. Các máy chủ gốc được phân phối khắp thế giới.</w:t>
+          <w:i/>
+          <w:sz w:val="18"/>
+          <w:szCs w:val="18"/>
+        </w:rPr>
+        <w:t>Một máy chủ gốc (Root server)</w:t>
+      </w:r>
+      <w:r>
+        <w:rPr>
+          <w:rFonts w:ascii="Tahoma" w:hAnsi="Tahoma" w:cs="Tahoma"/>
+          <w:sz w:val="18"/>
+          <w:szCs w:val="18"/>
+        </w:rPr>
+        <w:t xml:space="preserve"> là một máy chủ mà vùng của nó chứa toàn bộ cây. Một máy chủ gốc thường không chứa bất kì thông tin gì về các miền nhưng ủy quyền cho các máy chủ khác, giữ tương quan với các máy chủ đó. Có rất nhiều máy chủ gốc, mỗi trong số chúng bao quát toàn bộ không gian tên miền. Các máy chủ gốc được phân phối khắp thế giới.</w:t>
       </w:r>
     </w:p>
     <w:p>
@@ -2137,45 +2697,47 @@
         <w:jc w:val="both"/>
         <w:rPr>
           <w:rFonts w:ascii="Tahoma" w:hAnsi="Tahoma" w:cs="Tahoma"/>
-          <w:sz w:val="18"/>
-          <w:szCs w:val="18"/>
-        </w:rPr>
-      </w:pPr>
-      <w:r>
-        <w:rPr>
-          <w:rFonts w:ascii="Tahoma" w:hAnsi="Tahoma" w:cs="Tahoma"/>
-          <w:sz w:val="18"/>
-          <w:szCs w:val="18"/>
-        </w:rPr>
-        <w:t>Một máy chủ sơ cấp tải toàn bộ thông tin từ bộ nhớ tệp tin; máy chủ trung cấp tải toàn bộ thông tin từ máy chủ sơ cấp. Khi máy chủ trung cấp tải thông tin từ máy chủ sơ cấp, nó được gọi là truyền dẫn vùng (zone transfer)</w:t>
-      </w:r>
-    </w:p>
-    <w:p>
-      <w:pPr>
-        <w:jc w:val="both"/>
-        <w:rPr>
-          <w:rFonts w:ascii="Tahoma" w:hAnsi="Tahoma" w:cs="Tahoma"/>
-          <w:sz w:val="18"/>
-          <w:szCs w:val="18"/>
-        </w:rPr>
-      </w:pPr>
-    </w:p>
-    <w:p>
-      <w:pPr>
-        <w:jc w:val="both"/>
-        <w:rPr>
-          <w:rFonts w:ascii="Tahoma" w:hAnsi="Tahoma" w:cs="Tahoma"/>
-          <w:sz w:val="18"/>
-          <w:szCs w:val="18"/>
-        </w:rPr>
-      </w:pPr>
-      <w:r>
-        <w:rPr>
-          <w:rFonts w:ascii="Tahoma" w:hAnsi="Tahoma" w:cs="Tahoma"/>
-          <w:sz w:val="18"/>
-          <w:szCs w:val="18"/>
-        </w:rPr>
-        <w:lastRenderedPageBreak/>
+          <w:i/>
+          <w:color w:val="FF0000"/>
+          <w:sz w:val="18"/>
+          <w:szCs w:val="18"/>
+        </w:rPr>
+      </w:pPr>
+      <w:r>
+        <w:rPr>
+          <w:rFonts w:ascii="Tahoma" w:hAnsi="Tahoma" w:cs="Tahoma"/>
+          <w:color w:val="FF0000"/>
+          <w:sz w:val="18"/>
+          <w:szCs w:val="18"/>
+        </w:rPr>
+        <w:t xml:space="preserve">Một máy chủ sơ cấp tải toàn bộ thông tin từ bộ nhớ tệp tin; máy chủ trung cấp tải toàn bộ thông tin từ máy chủ sơ cấp. Khi máy chủ trung cấp tải thông tin từ máy chủ sơ cấp, nó được gọi là </w:t>
+      </w:r>
+      <w:r>
+        <w:rPr>
+          <w:rFonts w:ascii="Tahoma" w:hAnsi="Tahoma" w:cs="Tahoma"/>
+          <w:i/>
+          <w:color w:val="FF0000"/>
+          <w:sz w:val="18"/>
+          <w:szCs w:val="18"/>
+        </w:rPr>
+        <w:t>truyền dẫn vùng (zone transfer)</w:t>
+      </w:r>
+    </w:p>
+    <w:p>
+      <w:pPr>
+        <w:jc w:val="both"/>
+        <w:rPr>
+          <w:rFonts w:ascii="Tahoma" w:hAnsi="Tahoma" w:cs="Tahoma"/>
+          <w:sz w:val="18"/>
+          <w:szCs w:val="18"/>
+        </w:rPr>
+      </w:pPr>
+      <w:r>
+        <w:rPr>
+          <w:rFonts w:ascii="Tahoma" w:hAnsi="Tahoma" w:cs="Tahoma"/>
+          <w:sz w:val="18"/>
+          <w:szCs w:val="18"/>
+        </w:rPr>
         <w:t>19.3</w:t>
       </w:r>
       <w:r>
@@ -2205,6 +2767,72 @@
         </w:rPr>
         <w:t>DNS là một giao thức mà có thể được dùng trên nhiều nền tảng khác nhau. Trong internet, không gian tên miền (cây) được chia thành ba thành phần: miền chung, miền quốc gia, và miền nghịch đảo.</w:t>
       </w:r>
+      <w:r>
+        <w:rPr>
+          <w:rFonts w:ascii="Tahoma" w:hAnsi="Tahoma" w:cs="Tahoma"/>
+          <w:sz w:val="18"/>
+          <w:szCs w:val="18"/>
+        </w:rPr>
+        <w:t xml:space="preserve"> (Xem hình 19.8</w:t>
+      </w:r>
+      <w:r>
+        <w:rPr>
+          <w:rFonts w:ascii="Tahoma" w:hAnsi="Tahoma" w:cs="Tahoma"/>
+          <w:sz w:val="18"/>
+          <w:szCs w:val="18"/>
+        </w:rPr>
+        <w:t>)</w:t>
+      </w:r>
+    </w:p>
+    <w:p>
+      <w:pPr>
+        <w:jc w:val="center"/>
+        <w:rPr>
+          <w:rFonts w:ascii="Tahoma" w:hAnsi="Tahoma" w:cs="Tahoma"/>
+          <w:sz w:val="18"/>
+          <w:szCs w:val="18"/>
+        </w:rPr>
+      </w:pPr>
+      <w:r>
+        <w:rPr>
+          <w:noProof/>
+        </w:rPr>
+        <w:drawing>
+          <wp:inline distT="0" distB="0" distL="0" distR="0" wp14:anchorId="075FA841" wp14:editId="5795F254">
+            <wp:extent cx="4800600" cy="2047875"/>
+            <wp:effectExtent l="0" t="0" r="0" b="9525"/>
+            <wp:docPr id="8" name="Picture 8"/>
+            <wp:cNvGraphicFramePr>
+              <a:graphicFrameLocks xmlns:a="http://schemas.openxmlformats.org/drawingml/2006/main" noChangeAspect="1"/>
+            </wp:cNvGraphicFramePr>
+            <a:graphic xmlns:a="http://schemas.openxmlformats.org/drawingml/2006/main">
+              <a:graphicData uri="http://schemas.openxmlformats.org/drawingml/2006/picture">
+                <pic:pic xmlns:pic="http://schemas.openxmlformats.org/drawingml/2006/picture">
+                  <pic:nvPicPr>
+                    <pic:cNvPr id="1" name=""/>
+                    <pic:cNvPicPr/>
+                  </pic:nvPicPr>
+                  <pic:blipFill>
+                    <a:blip r:embed="rId12"/>
+                    <a:stretch>
+                      <a:fillRect/>
+                    </a:stretch>
+                  </pic:blipFill>
+                  <pic:spPr>
+                    <a:xfrm>
+                      <a:off x="0" y="0"/>
+                      <a:ext cx="4800600" cy="2047875"/>
+                    </a:xfrm>
+                    <a:prstGeom prst="rect">
+                      <a:avLst/>
+                    </a:prstGeom>
+                  </pic:spPr>
+                </pic:pic>
+              </a:graphicData>
+            </a:graphic>
+          </wp:inline>
+        </w:drawing>
+      </w:r>
     </w:p>
     <w:p>
       <w:pPr>
@@ -2238,39 +2866,95 @@
       <w:r>
         <w:rPr>
           <w:rFonts w:ascii="Tahoma" w:hAnsi="Tahoma" w:cs="Tahoma"/>
-          <w:sz w:val="18"/>
-          <w:szCs w:val="18"/>
-        </w:rPr>
-        <w:t>Những miền chung (Generic domains) xác dịnh các host đăng kí dựa trên nhữ</w:t>
-      </w:r>
-      <w:r>
-        <w:rPr>
-          <w:rFonts w:ascii="Tahoma" w:hAnsi="Tahoma" w:cs="Tahoma"/>
-          <w:sz w:val="18"/>
-          <w:szCs w:val="18"/>
-        </w:rPr>
-        <w:t>ng hành vi chung. Mỗi nút trên cây xác định một miền, là một chỉ số của cơ sở dữ liệu không gian tên miền (Xem hình 19.9)</w:t>
-      </w:r>
-    </w:p>
-    <w:p>
-      <w:pPr>
-        <w:jc w:val="both"/>
-        <w:rPr>
-          <w:rFonts w:ascii="Tahoma" w:hAnsi="Tahoma" w:cs="Tahoma"/>
-          <w:sz w:val="18"/>
-          <w:szCs w:val="18"/>
-        </w:rPr>
-      </w:pPr>
-    </w:p>
-    <w:p>
-      <w:pPr>
-        <w:jc w:val="both"/>
-        <w:rPr>
-          <w:rFonts w:ascii="Tahoma" w:hAnsi="Tahoma" w:cs="Tahoma"/>
-          <w:sz w:val="18"/>
-          <w:szCs w:val="18"/>
-        </w:rPr>
-      </w:pPr>
+          <w:i/>
+          <w:sz w:val="18"/>
+          <w:szCs w:val="18"/>
+        </w:rPr>
+        <w:lastRenderedPageBreak/>
+        <w:t>Những miền chung (Generic domains)</w:t>
+      </w:r>
+      <w:r>
+        <w:rPr>
+          <w:rFonts w:ascii="Tahoma" w:hAnsi="Tahoma" w:cs="Tahoma"/>
+          <w:sz w:val="18"/>
+          <w:szCs w:val="18"/>
+        </w:rPr>
+        <w:t xml:space="preserve"> xác dịnh các host đăng kí dựa trên nhữ</w:t>
+      </w:r>
+      <w:r>
+        <w:rPr>
+          <w:rFonts w:ascii="Tahoma" w:hAnsi="Tahoma" w:cs="Tahoma"/>
+          <w:sz w:val="18"/>
+          <w:szCs w:val="18"/>
+        </w:rPr>
+        <w:t>ng hành vi chung. Mỗi nút trên cây xác định một miền, là một chỉ số của cơ sở dữ liệu không gian tên miề</w:t>
+      </w:r>
+      <w:r>
+        <w:rPr>
+          <w:rFonts w:ascii="Tahoma" w:hAnsi="Tahoma" w:cs="Tahoma"/>
+          <w:sz w:val="18"/>
+          <w:szCs w:val="18"/>
+        </w:rPr>
+        <w:t xml:space="preserve">n. </w:t>
+      </w:r>
+      <w:r>
+        <w:rPr>
+          <w:rFonts w:ascii="Tahoma" w:hAnsi="Tahoma" w:cs="Tahoma"/>
+          <w:sz w:val="18"/>
+          <w:szCs w:val="18"/>
+        </w:rPr>
+        <w:t>(Xem hình 19.9)</w:t>
+      </w:r>
+    </w:p>
+    <w:p>
+      <w:pPr>
+        <w:jc w:val="center"/>
+        <w:rPr>
+          <w:rFonts w:ascii="Tahoma" w:hAnsi="Tahoma" w:cs="Tahoma"/>
+          <w:sz w:val="18"/>
+          <w:szCs w:val="18"/>
+        </w:rPr>
+      </w:pPr>
+      <w:r>
+        <w:rPr>
+          <w:noProof/>
+        </w:rPr>
+        <w:drawing>
+          <wp:inline distT="0" distB="0" distL="0" distR="0" wp14:anchorId="075D04BF" wp14:editId="0A590978">
+            <wp:extent cx="4819650" cy="3257550"/>
+            <wp:effectExtent l="0" t="0" r="0" b="0"/>
+            <wp:docPr id="9" name="Picture 9"/>
+            <wp:cNvGraphicFramePr>
+              <a:graphicFrameLocks xmlns:a="http://schemas.openxmlformats.org/drawingml/2006/main" noChangeAspect="1"/>
+            </wp:cNvGraphicFramePr>
+            <a:graphic xmlns:a="http://schemas.openxmlformats.org/drawingml/2006/main">
+              <a:graphicData uri="http://schemas.openxmlformats.org/drawingml/2006/picture">
+                <pic:pic xmlns:pic="http://schemas.openxmlformats.org/drawingml/2006/picture">
+                  <pic:nvPicPr>
+                    <pic:cNvPr id="1" name=""/>
+                    <pic:cNvPicPr/>
+                  </pic:nvPicPr>
+                  <pic:blipFill>
+                    <a:blip r:embed="rId13"/>
+                    <a:stretch>
+                      <a:fillRect/>
+                    </a:stretch>
+                  </pic:blipFill>
+                  <pic:spPr>
+                    <a:xfrm>
+                      <a:off x="0" y="0"/>
+                      <a:ext cx="4819650" cy="3257550"/>
+                    </a:xfrm>
+                    <a:prstGeom prst="rect">
+                      <a:avLst/>
+                    </a:prstGeom>
+                  </pic:spPr>
+                </pic:pic>
+              </a:graphicData>
+            </a:graphic>
+          </wp:inline>
+        </w:drawing>
+      </w:r>
     </w:p>
     <w:p>
       <w:pPr>
@@ -2292,23 +2976,53 @@
     </w:p>
     <w:p>
       <w:pPr>
-        <w:jc w:val="both"/>
-        <w:rPr>
-          <w:rFonts w:ascii="Tahoma" w:hAnsi="Tahoma" w:cs="Tahoma"/>
-          <w:sz w:val="18"/>
-          <w:szCs w:val="18"/>
-        </w:rPr>
-      </w:pPr>
-    </w:p>
-    <w:p>
-      <w:pPr>
-        <w:jc w:val="both"/>
-        <w:rPr>
-          <w:rFonts w:ascii="Tahoma" w:hAnsi="Tahoma" w:cs="Tahoma"/>
-          <w:sz w:val="18"/>
-          <w:szCs w:val="18"/>
-        </w:rPr>
-      </w:pPr>
+        <w:jc w:val="center"/>
+        <w:rPr>
+          <w:rFonts w:ascii="Tahoma" w:hAnsi="Tahoma" w:cs="Tahoma"/>
+          <w:sz w:val="18"/>
+          <w:szCs w:val="18"/>
+        </w:rPr>
+      </w:pPr>
+      <w:r>
+        <w:rPr>
+          <w:noProof/>
+        </w:rPr>
+        <w:drawing>
+          <wp:inline distT="0" distB="0" distL="0" distR="0" wp14:anchorId="7E7618ED" wp14:editId="678FB32A">
+            <wp:extent cx="3381375" cy="2743200"/>
+            <wp:effectExtent l="0" t="0" r="9525" b="0"/>
+            <wp:docPr id="10" name="Picture 10"/>
+            <wp:cNvGraphicFramePr>
+              <a:graphicFrameLocks xmlns:a="http://schemas.openxmlformats.org/drawingml/2006/main" noChangeAspect="1"/>
+            </wp:cNvGraphicFramePr>
+            <a:graphic xmlns:a="http://schemas.openxmlformats.org/drawingml/2006/main">
+              <a:graphicData uri="http://schemas.openxmlformats.org/drawingml/2006/picture">
+                <pic:pic xmlns:pic="http://schemas.openxmlformats.org/drawingml/2006/picture">
+                  <pic:nvPicPr>
+                    <pic:cNvPr id="1" name=""/>
+                    <pic:cNvPicPr/>
+                  </pic:nvPicPr>
+                  <pic:blipFill>
+                    <a:blip r:embed="rId14"/>
+                    <a:stretch>
+                      <a:fillRect/>
+                    </a:stretch>
+                  </pic:blipFill>
+                  <pic:spPr>
+                    <a:xfrm>
+                      <a:off x="0" y="0"/>
+                      <a:ext cx="3381375" cy="2743200"/>
+                    </a:xfrm>
+                    <a:prstGeom prst="rect">
+                      <a:avLst/>
+                    </a:prstGeom>
+                  </pic:spPr>
+                </pic:pic>
+              </a:graphicData>
+            </a:graphic>
+          </wp:inline>
+        </w:drawing>
+      </w:r>
     </w:p>
     <w:p>
       <w:pPr>
@@ -2342,10 +3056,19 @@
       <w:r>
         <w:rPr>
           <w:rFonts w:ascii="Tahoma" w:hAnsi="Tahoma" w:cs="Tahoma"/>
-          <w:sz w:val="18"/>
-          <w:szCs w:val="18"/>
-        </w:rPr>
-        <w:t>Những miền quốc gia (country domains) sử dụng hai kí tự viết tắt quốc gia đó (ví dụ: us cho United States – Hợp chủng quốc Hoa Kỳ). Những nhãn thứ hai có thể được tổ chức, hoặc cụ thể hơn, định danh của quốc gia. Ví dụ: Hợp chủng quốc Hoa Kỳ sử dụng tên viết tắt của các bang là một phần của Hoa Kỳ (ca.us)</w:t>
+          <w:i/>
+          <w:sz w:val="18"/>
+          <w:szCs w:val="18"/>
+        </w:rPr>
+        <w:t>Những miền quốc gia (country domains)</w:t>
+      </w:r>
+      <w:r>
+        <w:rPr>
+          <w:rFonts w:ascii="Tahoma" w:hAnsi="Tahoma" w:cs="Tahoma"/>
+          <w:sz w:val="18"/>
+          <w:szCs w:val="18"/>
+        </w:rPr>
+        <w:t xml:space="preserve"> sử dụng hai kí tự viết tắt quốc gia đó (ví dụ: us cho United States – Hợp chủng quốc Hoa Kỳ). Những nhãn thứ hai có thể được tổ chức, hoặc cụ thể hơn, định danh của quốc gia. Ví dụ: Hợp chủng quốc Hoa Kỳ sử dụng tên viết tắt của các bang là một phần của Hoa Kỳ (ca.us)</w:t>
       </w:r>
     </w:p>
     <w:p>
@@ -2376,23 +3099,54 @@
     </w:p>
     <w:p>
       <w:pPr>
-        <w:jc w:val="both"/>
-        <w:rPr>
-          <w:rFonts w:ascii="Tahoma" w:hAnsi="Tahoma" w:cs="Tahoma"/>
-          <w:sz w:val="18"/>
-          <w:szCs w:val="18"/>
-        </w:rPr>
-      </w:pPr>
-    </w:p>
-    <w:p>
-      <w:pPr>
-        <w:jc w:val="both"/>
-        <w:rPr>
-          <w:rFonts w:ascii="Tahoma" w:hAnsi="Tahoma" w:cs="Tahoma"/>
-          <w:sz w:val="18"/>
-          <w:szCs w:val="18"/>
-        </w:rPr>
-      </w:pPr>
+        <w:jc w:val="center"/>
+        <w:rPr>
+          <w:rFonts w:ascii="Tahoma" w:hAnsi="Tahoma" w:cs="Tahoma"/>
+          <w:sz w:val="18"/>
+          <w:szCs w:val="18"/>
+        </w:rPr>
+      </w:pPr>
+      <w:r>
+        <w:rPr>
+          <w:noProof/>
+        </w:rPr>
+        <w:lastRenderedPageBreak/>
+        <w:drawing>
+          <wp:inline distT="0" distB="0" distL="0" distR="0" wp14:anchorId="03E83203" wp14:editId="2498E53D">
+            <wp:extent cx="4810125" cy="3028950"/>
+            <wp:effectExtent l="0" t="0" r="9525" b="0"/>
+            <wp:docPr id="11" name="Picture 11"/>
+            <wp:cNvGraphicFramePr>
+              <a:graphicFrameLocks xmlns:a="http://schemas.openxmlformats.org/drawingml/2006/main" noChangeAspect="1"/>
+            </wp:cNvGraphicFramePr>
+            <a:graphic xmlns:a="http://schemas.openxmlformats.org/drawingml/2006/main">
+              <a:graphicData uri="http://schemas.openxmlformats.org/drawingml/2006/picture">
+                <pic:pic xmlns:pic="http://schemas.openxmlformats.org/drawingml/2006/picture">
+                  <pic:nvPicPr>
+                    <pic:cNvPr id="1" name=""/>
+                    <pic:cNvPicPr/>
+                  </pic:nvPicPr>
+                  <pic:blipFill>
+                    <a:blip r:embed="rId15"/>
+                    <a:stretch>
+                      <a:fillRect/>
+                    </a:stretch>
+                  </pic:blipFill>
+                  <pic:spPr>
+                    <a:xfrm>
+                      <a:off x="0" y="0"/>
+                      <a:ext cx="4810125" cy="3028950"/>
+                    </a:xfrm>
+                    <a:prstGeom prst="rect">
+                      <a:avLst/>
+                    </a:prstGeom>
+                  </pic:spPr>
+                </pic:pic>
+              </a:graphicData>
+            </a:graphic>
+          </wp:inline>
+        </w:drawing>
+      </w:r>
     </w:p>
     <w:p>
       <w:pPr>
@@ -2447,15 +3201,50 @@
           <w:sz w:val="18"/>
           <w:szCs w:val="18"/>
         </w:rPr>
-        <w:t>Loại của truy vấn này được gọi là một truy vấn nghịch đảo hoặ</w:t>
-      </w:r>
-      <w:r>
-        <w:rPr>
-          <w:rFonts w:ascii="Tahoma" w:hAnsi="Tahoma" w:cs="Tahoma"/>
-          <w:sz w:val="18"/>
-          <w:szCs w:val="18"/>
-        </w:rPr>
-        <w:t xml:space="preserve">c con trỏ (inverse or pointer – PTR). Để chấp nhận một truy vấn con trỏ (pointer query), miền nghịch đảo được thêm vô không gian tên miền với nút ở cấp độ đầu tiên gọi là </w:t>
+        <w:t xml:space="preserve">Loại của truy vấn này được gọi là một </w:t>
+      </w:r>
+      <w:r>
+        <w:rPr>
+          <w:rFonts w:ascii="Tahoma" w:hAnsi="Tahoma" w:cs="Tahoma"/>
+          <w:i/>
+          <w:sz w:val="18"/>
+          <w:szCs w:val="18"/>
+        </w:rPr>
+        <w:t>truy vấn nghịch đảo hoặ</w:t>
+      </w:r>
+      <w:r>
+        <w:rPr>
+          <w:rFonts w:ascii="Tahoma" w:hAnsi="Tahoma" w:cs="Tahoma"/>
+          <w:i/>
+          <w:sz w:val="18"/>
+          <w:szCs w:val="18"/>
+        </w:rPr>
+        <w:t>c con trỏ (inverse or pointer – PTR)</w:t>
+      </w:r>
+      <w:r>
+        <w:rPr>
+          <w:rFonts w:ascii="Tahoma" w:hAnsi="Tahoma" w:cs="Tahoma"/>
+          <w:sz w:val="18"/>
+          <w:szCs w:val="18"/>
+        </w:rPr>
+        <w:t xml:space="preserve">. Để chấp nhận một </w:t>
+      </w:r>
+      <w:r>
+        <w:rPr>
+          <w:rFonts w:ascii="Tahoma" w:hAnsi="Tahoma" w:cs="Tahoma"/>
+          <w:i/>
+          <w:sz w:val="18"/>
+          <w:szCs w:val="18"/>
+        </w:rPr>
+        <w:t>truy vấn con trỏ (pointer query)</w:t>
+      </w:r>
+      <w:r>
+        <w:rPr>
+          <w:rFonts w:ascii="Tahoma" w:hAnsi="Tahoma" w:cs="Tahoma"/>
+          <w:sz w:val="18"/>
+          <w:szCs w:val="18"/>
+        </w:rPr>
+        <w:t xml:space="preserve">, miền nghịch đảo được thêm vô không gian tên miền với nút ở cấp độ đầu tiên gọi là </w:t>
       </w:r>
       <w:r>
         <w:rPr>
@@ -2486,6 +3275,7 @@
       <w:r>
         <w:rPr>
           <w:rFonts w:ascii="Tahoma" w:hAnsi="Tahoma" w:cs="Tahoma"/>
+          <w:i/>
           <w:sz w:val="18"/>
           <w:szCs w:val="18"/>
         </w:rPr>
@@ -2494,10 +3284,19 @@
       <w:r>
         <w:rPr>
           <w:rFonts w:ascii="Tahoma" w:hAnsi="Tahoma" w:cs="Tahoma"/>
-          <w:sz w:val="18"/>
-          <w:szCs w:val="18"/>
-        </w:rPr>
-        <w:t>địa chỉ nghịch đảo). Và phần còn lại của miền xác định các địa chỉ IP.</w:t>
+          <w:i/>
+          <w:sz w:val="18"/>
+          <w:szCs w:val="18"/>
+        </w:rPr>
+        <w:t>địa chỉ nghịch đảo)</w:t>
+      </w:r>
+      <w:r>
+        <w:rPr>
+          <w:rFonts w:ascii="Tahoma" w:hAnsi="Tahoma" w:cs="Tahoma"/>
+          <w:sz w:val="18"/>
+          <w:szCs w:val="18"/>
+        </w:rPr>
+        <w:t>. Và phần còn lại của miền xác định các địa chỉ IP.</w:t>
       </w:r>
     </w:p>
     <w:p>
@@ -2536,23 +3335,54 @@
     </w:p>
     <w:p>
       <w:pPr>
-        <w:jc w:val="both"/>
-        <w:rPr>
-          <w:rFonts w:ascii="Tahoma" w:hAnsi="Tahoma" w:cs="Tahoma"/>
-          <w:sz w:val="18"/>
-          <w:szCs w:val="18"/>
-        </w:rPr>
-      </w:pPr>
-    </w:p>
-    <w:p>
-      <w:pPr>
-        <w:jc w:val="both"/>
-        <w:rPr>
-          <w:rFonts w:ascii="Tahoma" w:hAnsi="Tahoma" w:cs="Tahoma"/>
-          <w:sz w:val="18"/>
-          <w:szCs w:val="18"/>
-        </w:rPr>
-      </w:pPr>
+        <w:jc w:val="center"/>
+        <w:rPr>
+          <w:rFonts w:ascii="Tahoma" w:hAnsi="Tahoma" w:cs="Tahoma"/>
+          <w:sz w:val="18"/>
+          <w:szCs w:val="18"/>
+        </w:rPr>
+      </w:pPr>
+      <w:r>
+        <w:rPr>
+          <w:noProof/>
+        </w:rPr>
+        <w:lastRenderedPageBreak/>
+        <w:drawing>
+          <wp:inline distT="0" distB="0" distL="0" distR="0" wp14:anchorId="4F4D06D4" wp14:editId="00FB7C8C">
+            <wp:extent cx="4791075" cy="3810000"/>
+            <wp:effectExtent l="0" t="0" r="9525" b="0"/>
+            <wp:docPr id="12" name="Picture 12"/>
+            <wp:cNvGraphicFramePr>
+              <a:graphicFrameLocks xmlns:a="http://schemas.openxmlformats.org/drawingml/2006/main" noChangeAspect="1"/>
+            </wp:cNvGraphicFramePr>
+            <a:graphic xmlns:a="http://schemas.openxmlformats.org/drawingml/2006/main">
+              <a:graphicData uri="http://schemas.openxmlformats.org/drawingml/2006/picture">
+                <pic:pic xmlns:pic="http://schemas.openxmlformats.org/drawingml/2006/picture">
+                  <pic:nvPicPr>
+                    <pic:cNvPr id="1" name=""/>
+                    <pic:cNvPicPr/>
+                  </pic:nvPicPr>
+                  <pic:blipFill>
+                    <a:blip r:embed="rId16"/>
+                    <a:stretch>
+                      <a:fillRect/>
+                    </a:stretch>
+                  </pic:blipFill>
+                  <pic:spPr>
+                    <a:xfrm>
+                      <a:off x="0" y="0"/>
+                      <a:ext cx="4791075" cy="3810000"/>
+                    </a:xfrm>
+                    <a:prstGeom prst="rect">
+                      <a:avLst/>
+                    </a:prstGeom>
+                  </pic:spPr>
+                </pic:pic>
+              </a:graphicData>
+            </a:graphic>
+          </wp:inline>
+        </w:drawing>
+      </w:r>
     </w:p>
     <w:p>
       <w:pPr>
@@ -2589,7 +3419,24 @@
           <w:sz w:val="18"/>
           <w:szCs w:val="18"/>
         </w:rPr>
-        <w:t>Bằng cách nào những miền mới được thêm vô DNS? Điều này được thực hiện thông qua một công ty đăng ký (registrar), một công ty thương mại được công nhận bởi ICANN. Một công ty đăng ký đầu tiên xác minh rằng tên miền được yêu cầu là duy nhất và sau đó nhập vô cơ sở dữ liệu DNS. Tất nhiên phí phải được thanh toán.</w:t>
+        <w:t xml:space="preserve">Bằng cách nào những miền mới được thêm vô DNS? Điều này được thực hiện thông qua một </w:t>
+      </w:r>
+      <w:r>
+        <w:rPr>
+          <w:rFonts w:ascii="Tahoma" w:hAnsi="Tahoma" w:cs="Tahoma"/>
+          <w:i/>
+          <w:sz w:val="18"/>
+          <w:szCs w:val="18"/>
+        </w:rPr>
+        <w:t>công ty đăng ký (registrar)</w:t>
+      </w:r>
+      <w:r>
+        <w:rPr>
+          <w:rFonts w:ascii="Tahoma" w:hAnsi="Tahoma" w:cs="Tahoma"/>
+          <w:sz w:val="18"/>
+          <w:szCs w:val="18"/>
+        </w:rPr>
+        <w:t>, một công ty thương mại được công nhận bởi ICANN. Một công ty đăng ký đầu tiên xác minh rằng tên miền được yêu cầu là duy nhất và sau đó nhập vô cơ sở dữ liệu DNS. Tất nhiên phí phải được thanh toán.</w:t>
       </w:r>
     </w:p>
     <w:p>
@@ -2616,25 +3463,75 @@
           <w:szCs w:val="18"/>
         </w:rPr>
         <w:tab/>
-        <w:t>SỰ PHÂN PHỐI (RESOLUTION)</w:t>
-      </w:r>
-    </w:p>
-    <w:p>
-      <w:pPr>
-        <w:jc w:val="both"/>
-        <w:rPr>
-          <w:rFonts w:ascii="Tahoma" w:hAnsi="Tahoma" w:cs="Tahoma"/>
-          <w:sz w:val="18"/>
-          <w:szCs w:val="18"/>
-        </w:rPr>
-      </w:pPr>
-      <w:r>
-        <w:rPr>
-          <w:rFonts w:ascii="Tahoma" w:hAnsi="Tahoma" w:cs="Tahoma"/>
-          <w:sz w:val="18"/>
-          <w:szCs w:val="18"/>
-        </w:rPr>
-        <w:t>Liên kết một tên với một địa chỉ hoặc một địa chỉ với một tên được gọi là phân phối tên-địa chỉ (name-address resolution).</w:t>
+        <w:t xml:space="preserve">SỰ PHÂN </w:t>
+      </w:r>
+      <w:r>
+        <w:rPr>
+          <w:rFonts w:ascii="Tahoma" w:hAnsi="Tahoma" w:cs="Tahoma"/>
+          <w:sz w:val="18"/>
+          <w:szCs w:val="18"/>
+        </w:rPr>
+        <w:t>GIẢI</w:t>
+      </w:r>
+      <w:r>
+        <w:rPr>
+          <w:rFonts w:ascii="Tahoma" w:hAnsi="Tahoma" w:cs="Tahoma"/>
+          <w:sz w:val="18"/>
+          <w:szCs w:val="18"/>
+        </w:rPr>
+        <w:t xml:space="preserve"> (RESOLUTION)</w:t>
+      </w:r>
+    </w:p>
+    <w:p>
+      <w:pPr>
+        <w:jc w:val="both"/>
+        <w:rPr>
+          <w:rFonts w:ascii="Tahoma" w:hAnsi="Tahoma" w:cs="Tahoma"/>
+          <w:sz w:val="18"/>
+          <w:szCs w:val="18"/>
+        </w:rPr>
+      </w:pPr>
+      <w:r>
+        <w:rPr>
+          <w:rFonts w:ascii="Tahoma" w:hAnsi="Tahoma" w:cs="Tahoma"/>
+          <w:sz w:val="18"/>
+          <w:szCs w:val="18"/>
+        </w:rPr>
+        <w:t>Liên kết một tên với một địa chỉ hoặc một địa chỉ với một tên được gọ</w:t>
+      </w:r>
+      <w:r>
+        <w:rPr>
+          <w:rFonts w:ascii="Tahoma" w:hAnsi="Tahoma" w:cs="Tahoma"/>
+          <w:sz w:val="18"/>
+          <w:szCs w:val="18"/>
+        </w:rPr>
+        <w:t xml:space="preserve">i là </w:t>
+      </w:r>
+      <w:r>
+        <w:rPr>
+          <w:rFonts w:ascii="Tahoma" w:hAnsi="Tahoma" w:cs="Tahoma"/>
+          <w:i/>
+          <w:sz w:val="18"/>
+          <w:szCs w:val="18"/>
+        </w:rPr>
+        <w:t>phân giải</w:t>
+      </w:r>
+      <w:r>
+        <w:rPr>
+          <w:rFonts w:ascii="Tahoma" w:hAnsi="Tahoma" w:cs="Tahoma"/>
+          <w:i/>
+          <w:sz w:val="18"/>
+          <w:szCs w:val="18"/>
+        </w:rPr>
+        <w:t xml:space="preserve"> tên-địa chỉ (name-address resolution)</w:t>
+      </w:r>
+      <w:r>
+        <w:rPr>
+          <w:rFonts w:ascii="Tahoma" w:hAnsi="Tahoma" w:cs="Tahoma"/>
+          <w:sz w:val="18"/>
+          <w:szCs w:val="18"/>
+        </w:rPr>
+        <w:t>.</w:t>
       </w:r>
     </w:p>
     <w:p>
@@ -2672,250 +3569,357 @@
           <w:sz w:val="18"/>
           <w:szCs w:val="18"/>
         </w:rPr>
+        <w:t xml:space="preserve">DNS được thiết kế là một </w:t>
+      </w:r>
+      <w:r>
+        <w:rPr>
+          <w:rFonts w:ascii="Tahoma" w:hAnsi="Tahoma" w:cs="Tahoma"/>
+          <w:i/>
+          <w:sz w:val="18"/>
+          <w:szCs w:val="18"/>
+        </w:rPr>
+        <w:t>ứng dụng máy chủ-khách (client-server application).</w:t>
+      </w:r>
+      <w:r>
+        <w:rPr>
+          <w:rFonts w:ascii="Tahoma" w:hAnsi="Tahoma" w:cs="Tahoma"/>
+          <w:sz w:val="18"/>
+          <w:szCs w:val="18"/>
+        </w:rPr>
+        <w:t xml:space="preserve"> Một host cần liên kết một địa chỉ với một tên hoặc một tên với một địa chỉ máy khách DNS được gọi là </w:t>
+      </w:r>
+      <w:r>
+        <w:rPr>
+          <w:rFonts w:ascii="Tahoma" w:hAnsi="Tahoma" w:cs="Tahoma"/>
+          <w:i/>
+          <w:sz w:val="18"/>
+          <w:szCs w:val="18"/>
+        </w:rPr>
+        <w:t>Nhà phân phối (resolver)</w:t>
+      </w:r>
+      <w:r>
+        <w:rPr>
+          <w:rFonts w:ascii="Tahoma" w:hAnsi="Tahoma" w:cs="Tahoma"/>
+          <w:sz w:val="18"/>
+          <w:szCs w:val="18"/>
+        </w:rPr>
+        <w:t>. Nhà phân phối truy cập máy chủ DNS gần nhất với một yêu cầu liên kết. Nếu máy chủ có thông tin, nó sẽ thỏa mãn được nhà</w:t>
+      </w:r>
+      <w:r>
+        <w:rPr>
+          <w:rFonts w:ascii="Tahoma" w:hAnsi="Tahoma" w:cs="Tahoma"/>
+          <w:sz w:val="18"/>
+          <w:szCs w:val="18"/>
+        </w:rPr>
+        <w:t xml:space="preserve"> phân phối, ngược lại, nó sẽ hướng dẫn nhà phân phối tới các máy chủ khác hoặc hỏi các máy chủ khác cung cấp thông tin.</w:t>
+      </w:r>
+    </w:p>
+    <w:p>
+      <w:pPr>
+        <w:jc w:val="both"/>
+        <w:rPr>
+          <w:rFonts w:ascii="Tahoma" w:hAnsi="Tahoma" w:cs="Tahoma"/>
+          <w:sz w:val="18"/>
+          <w:szCs w:val="18"/>
+        </w:rPr>
+      </w:pPr>
+      <w:r>
+        <w:rPr>
+          <w:rFonts w:ascii="Tahoma" w:hAnsi="Tahoma" w:cs="Tahoma"/>
+          <w:sz w:val="18"/>
+          <w:szCs w:val="18"/>
+        </w:rPr>
+        <w:t>Sau khi nhà phân phố</w:t>
+      </w:r>
+      <w:r>
+        <w:rPr>
+          <w:rFonts w:ascii="Tahoma" w:hAnsi="Tahoma" w:cs="Tahoma"/>
+          <w:sz w:val="18"/>
+          <w:szCs w:val="18"/>
+        </w:rPr>
+        <w:t xml:space="preserve">i nhận liên kết, nó </w:t>
+      </w:r>
+      <w:r>
+        <w:rPr>
+          <w:rFonts w:ascii="Tahoma" w:hAnsi="Tahoma" w:cs="Tahoma"/>
+          <w:sz w:val="18"/>
+          <w:szCs w:val="18"/>
+        </w:rPr>
+        <w:t>phân tích</w:t>
+      </w:r>
+      <w:r>
+        <w:rPr>
+          <w:rFonts w:ascii="Tahoma" w:hAnsi="Tahoma" w:cs="Tahoma"/>
+          <w:sz w:val="18"/>
+          <w:szCs w:val="18"/>
+        </w:rPr>
+        <w:t xml:space="preserve"> phản hồi để xem nếu đó đã</w:t>
+      </w:r>
+      <w:r>
+        <w:rPr>
+          <w:rFonts w:ascii="Tahoma" w:hAnsi="Tahoma" w:cs="Tahoma"/>
+          <w:sz w:val="18"/>
+          <w:szCs w:val="18"/>
+        </w:rPr>
+        <w:t xml:space="preserve"> </w:t>
+      </w:r>
+      <w:r>
+        <w:rPr>
+          <w:rFonts w:ascii="Tahoma" w:hAnsi="Tahoma" w:cs="Tahoma"/>
+          <w:sz w:val="18"/>
+          <w:szCs w:val="18"/>
+        </w:rPr>
+        <w:t>thực sự</w:t>
+      </w:r>
+      <w:r>
+        <w:rPr>
+          <w:rFonts w:ascii="Tahoma" w:hAnsi="Tahoma" w:cs="Tahoma"/>
+          <w:sz w:val="18"/>
+          <w:szCs w:val="18"/>
+        </w:rPr>
+        <w:t xml:space="preserve"> đượ</w:t>
+      </w:r>
+      <w:r>
+        <w:rPr>
+          <w:rFonts w:ascii="Tahoma" w:hAnsi="Tahoma" w:cs="Tahoma"/>
+          <w:sz w:val="18"/>
+          <w:szCs w:val="18"/>
+        </w:rPr>
+        <w:t xml:space="preserve">c phân giải </w:t>
+      </w:r>
+      <w:r>
+        <w:rPr>
+          <w:rFonts w:ascii="Tahoma" w:hAnsi="Tahoma" w:cs="Tahoma"/>
+          <w:sz w:val="18"/>
+          <w:szCs w:val="18"/>
+        </w:rPr>
+        <w:t>hay là một lỗi, và cuối cùng chuyển kết quả cho tiến trình yêu cầu nó.</w:t>
+      </w:r>
+    </w:p>
+    <w:p>
+      <w:pPr>
+        <w:jc w:val="both"/>
+        <w:rPr>
+          <w:rFonts w:ascii="Tahoma" w:hAnsi="Tahoma" w:cs="Tahoma"/>
+          <w:i/>
+          <w:sz w:val="18"/>
+          <w:szCs w:val="18"/>
+        </w:rPr>
+      </w:pPr>
+      <w:r>
+        <w:rPr>
+          <w:rFonts w:ascii="Tahoma" w:hAnsi="Tahoma" w:cs="Tahoma"/>
+          <w:i/>
+          <w:sz w:val="18"/>
+          <w:szCs w:val="18"/>
+        </w:rPr>
+        <w:t>Liên kết tên và địa chỉ (Mapping Names to Addresses)</w:t>
+      </w:r>
+    </w:p>
+    <w:p>
+      <w:pPr>
+        <w:jc w:val="both"/>
+        <w:rPr>
+          <w:rFonts w:ascii="Tahoma" w:hAnsi="Tahoma" w:cs="Tahoma"/>
+          <w:sz w:val="18"/>
+          <w:szCs w:val="18"/>
+        </w:rPr>
+      </w:pPr>
+      <w:r>
+        <w:rPr>
+          <w:rFonts w:ascii="Tahoma" w:hAnsi="Tahoma" w:cs="Tahoma"/>
+          <w:sz w:val="18"/>
+          <w:szCs w:val="18"/>
+        </w:rPr>
+        <w:t>Hầu hết thời gian, nhà phân phối đưa tên miền tới máy chủ và yêu cầu địa chỉ tương ứng. Trong trường hợp này, máy chủ kiểm tra miền chung hoặc miền quốc gia để tìm liên kết.</w:t>
+      </w:r>
+    </w:p>
+    <w:p>
+      <w:pPr>
+        <w:jc w:val="both"/>
+        <w:rPr>
+          <w:rFonts w:ascii="Tahoma" w:hAnsi="Tahoma" w:cs="Tahoma"/>
+          <w:sz w:val="18"/>
+          <w:szCs w:val="18"/>
+        </w:rPr>
+      </w:pPr>
+      <w:r>
+        <w:rPr>
+          <w:rFonts w:ascii="Tahoma" w:hAnsi="Tahoma" w:cs="Tahoma"/>
+          <w:sz w:val="18"/>
+          <w:szCs w:val="18"/>
+        </w:rPr>
+        <w:t xml:space="preserve">Nếu </w:t>
+      </w:r>
+      <w:r>
+        <w:rPr>
+          <w:rFonts w:ascii="Tahoma" w:hAnsi="Tahoma" w:cs="Tahoma"/>
+          <w:sz w:val="18"/>
+          <w:szCs w:val="18"/>
+        </w:rPr>
+        <w:t xml:space="preserve">tên miền là từ phần miền chung, nhà phân phối nhận một tên miền như là </w:t>
+      </w:r>
+      <w:r>
+        <w:rPr>
+          <w:rFonts w:ascii="Tahoma" w:hAnsi="Tahoma" w:cs="Tahoma"/>
+          <w:i/>
+          <w:sz w:val="18"/>
+          <w:szCs w:val="18"/>
+        </w:rPr>
+        <w:t>“chal.atc.fhda.edu”</w:t>
+      </w:r>
+      <w:r>
+        <w:rPr>
+          <w:rFonts w:ascii="Tahoma" w:hAnsi="Tahoma" w:cs="Tahoma"/>
+          <w:sz w:val="18"/>
+          <w:szCs w:val="18"/>
+        </w:rPr>
+        <w:t>. Truy vấn được gửi bởi nhà phân phối để tìm ra máy chủ DNS cục bộ cho sự phân phối này. Nếu máy chủ cục bộ không thể giải quyết truy vấn, nó dẫn nhà phân phối tới máy chủ khác hoặc trực tiếp hỏi các máy chủ khác.</w:t>
+      </w:r>
+    </w:p>
+    <w:p>
+      <w:pPr>
+        <w:jc w:val="both"/>
+        <w:rPr>
+          <w:rFonts w:ascii="Tahoma" w:hAnsi="Tahoma" w:cs="Tahoma"/>
+          <w:sz w:val="18"/>
+          <w:szCs w:val="18"/>
+        </w:rPr>
+      </w:pPr>
+      <w:r>
+        <w:rPr>
+          <w:rFonts w:ascii="Tahoma" w:hAnsi="Tahoma" w:cs="Tahoma"/>
+          <w:sz w:val="18"/>
+          <w:szCs w:val="18"/>
+        </w:rPr>
+        <w:t>Nếu tên miền là từ phần miền quốc gia, nhà phân phối nhận một tên miền như là “ch.fhda.cu.ca.us”. Phần công việc còn lại tương tự.</w:t>
+      </w:r>
+    </w:p>
+    <w:p>
+      <w:pPr>
+        <w:jc w:val="both"/>
+        <w:rPr>
+          <w:rFonts w:ascii="Tahoma" w:hAnsi="Tahoma" w:cs="Tahoma"/>
+          <w:i/>
+          <w:sz w:val="18"/>
+          <w:szCs w:val="18"/>
+        </w:rPr>
+      </w:pPr>
+      <w:r>
+        <w:rPr>
+          <w:rFonts w:ascii="Tahoma" w:hAnsi="Tahoma" w:cs="Tahoma"/>
+          <w:i/>
+          <w:sz w:val="18"/>
+          <w:szCs w:val="18"/>
+        </w:rPr>
+        <w:t>Liên kết địa chỉ và tên (Mapping Addresses to Names)</w:t>
+      </w:r>
+    </w:p>
+    <w:p>
+      <w:pPr>
+        <w:jc w:val="both"/>
+        <w:rPr>
+          <w:rFonts w:ascii="Tahoma" w:hAnsi="Tahoma" w:cs="Tahoma"/>
+          <w:sz w:val="18"/>
+          <w:szCs w:val="18"/>
+        </w:rPr>
+      </w:pPr>
+      <w:r>
+        <w:rPr>
+          <w:rFonts w:ascii="Tahoma" w:hAnsi="Tahoma" w:cs="Tahoma"/>
+          <w:sz w:val="18"/>
+          <w:szCs w:val="18"/>
+        </w:rPr>
+        <w:t xml:space="preserve">Một máy khách có thể gửi một địa chỉ IP tới máy chủ để liên kết một tên miền. Như đã đề cập trước đó, nó được gọi là truy vấn PTR. Để đáp lại truy vấn thế này, DNS sử dụng miền nghịch đảo. Tuy nhiên, trong yêu cầu, địa chỉ IP được </w:t>
+      </w:r>
+      <w:r>
+        <w:rPr>
+          <w:rFonts w:ascii="Tahoma" w:hAnsi="Tahoma" w:cs="Tahoma"/>
+          <w:sz w:val="18"/>
+          <w:szCs w:val="18"/>
+        </w:rPr>
+        <w:t xml:space="preserve">đảo ngược và hai nhãn, </w:t>
+      </w:r>
+      <w:r>
+        <w:rPr>
+          <w:rFonts w:ascii="Tahoma" w:hAnsi="Tahoma" w:cs="Tahoma"/>
+          <w:i/>
+          <w:sz w:val="18"/>
+          <w:szCs w:val="18"/>
+        </w:rPr>
+        <w:t>id-addr</w:t>
+      </w:r>
+      <w:r>
+        <w:rPr>
+          <w:rFonts w:ascii="Tahoma" w:hAnsi="Tahoma" w:cs="Tahoma"/>
+          <w:sz w:val="18"/>
+          <w:szCs w:val="18"/>
+        </w:rPr>
+        <w:t xml:space="preserve"> và </w:t>
+      </w:r>
+      <w:r>
+        <w:rPr>
+          <w:rFonts w:ascii="Tahoma" w:hAnsi="Tahoma" w:cs="Tahoma"/>
+          <w:i/>
+          <w:sz w:val="18"/>
+          <w:szCs w:val="18"/>
+        </w:rPr>
+        <w:t>arpa</w:t>
+      </w:r>
+      <w:r>
+        <w:rPr>
+          <w:rFonts w:ascii="Tahoma" w:hAnsi="Tahoma" w:cs="Tahoma"/>
+          <w:sz w:val="18"/>
+          <w:szCs w:val="18"/>
+        </w:rPr>
+        <w:t xml:space="preserve">, được nối để tạo ra một miền truy cập được bởi phần miền nghịch đảo. Cho ví dụ, nếu nhà phân phối nhận địa chỉ IP 132.34.45.121, nhà phân phối trước tiên đảo ngược địa chỉ và thêm hai nhãn đó vào trước khi gửi. Tên miền là </w:t>
+      </w:r>
+      <w:r>
+        <w:rPr>
+          <w:rFonts w:ascii="Tahoma" w:hAnsi="Tahoma" w:cs="Tahoma"/>
+          <w:i/>
+          <w:sz w:val="18"/>
+          <w:szCs w:val="18"/>
+        </w:rPr>
+        <w:t>“121.45.34.132.in-addr.arpa”</w:t>
+      </w:r>
+      <w:r>
+        <w:rPr>
+          <w:rFonts w:ascii="Tahoma" w:hAnsi="Tahoma" w:cs="Tahoma"/>
+          <w:sz w:val="18"/>
+          <w:szCs w:val="18"/>
+        </w:rPr>
+        <w:t>, được nhận bởi DNS cục bộ và phân phối đi.</w:t>
+      </w:r>
+    </w:p>
+    <w:p>
+      <w:pPr>
+        <w:jc w:val="both"/>
+        <w:rPr>
+          <w:rFonts w:ascii="Tahoma" w:hAnsi="Tahoma" w:cs="Tahoma"/>
+          <w:i/>
+          <w:sz w:val="18"/>
+          <w:szCs w:val="18"/>
+        </w:rPr>
+      </w:pPr>
+      <w:r>
+        <w:rPr>
+          <w:rFonts w:ascii="Tahoma" w:hAnsi="Tahoma" w:cs="Tahoma"/>
+          <w:i/>
+          <w:sz w:val="18"/>
+          <w:szCs w:val="18"/>
+        </w:rPr>
         <w:lastRenderedPageBreak/>
-        <w:t>DNS được thiết kế là một ứng dụng máy chủ-khách (client-server application). Một host cần liên kết một địa chỉ với một tên hoặc một tên với một địa chỉ máy khách DNS được gọi là Nhà phân phối (resolver). Nhà phân phối truy cập máy chủ DNS gần nhất với một yêu cầu liên kết. Nếu máy chủ có thông tin, nó sẽ thỏa mãn được nhà</w:t>
-      </w:r>
-      <w:r>
-        <w:rPr>
-          <w:rFonts w:ascii="Tahoma" w:hAnsi="Tahoma" w:cs="Tahoma"/>
-          <w:sz w:val="18"/>
-          <w:szCs w:val="18"/>
-        </w:rPr>
-        <w:t xml:space="preserve"> phân phối, ngược lại, nó sẽ hướng dẫn nhà phân phối tới các máy chủ khác hoặc hỏi các máy chủ khác cung cấp thông tin.</w:t>
-      </w:r>
-    </w:p>
-    <w:p>
-      <w:pPr>
-        <w:jc w:val="both"/>
-        <w:rPr>
-          <w:rFonts w:ascii="Tahoma" w:hAnsi="Tahoma" w:cs="Tahoma"/>
-          <w:sz w:val="18"/>
-          <w:szCs w:val="18"/>
-        </w:rPr>
-      </w:pPr>
-      <w:r>
-        <w:rPr>
-          <w:rFonts w:ascii="Tahoma" w:hAnsi="Tahoma" w:cs="Tahoma"/>
-          <w:sz w:val="18"/>
-          <w:szCs w:val="18"/>
-        </w:rPr>
-        <w:t>Sau khi nhà phân phói nhận liên kết, nó diễn giải phản hồi để xem nếu đó đã được phân phối thực sự hay là một lỗi, và cuối cùng chuyển kết quả cho tiến trình yêu cầu nó.</w:t>
-      </w:r>
-    </w:p>
-    <w:p>
-      <w:pPr>
-        <w:jc w:val="both"/>
-        <w:rPr>
-          <w:rFonts w:ascii="Tahoma" w:hAnsi="Tahoma" w:cs="Tahoma"/>
-          <w:i/>
-          <w:sz w:val="18"/>
-          <w:szCs w:val="18"/>
-        </w:rPr>
-      </w:pPr>
-      <w:r>
-        <w:rPr>
-          <w:rFonts w:ascii="Tahoma" w:hAnsi="Tahoma" w:cs="Tahoma"/>
-          <w:i/>
-          <w:sz w:val="18"/>
-          <w:szCs w:val="18"/>
-        </w:rPr>
-        <w:t>Liên kết tên và địa chỉ (Mapping Names to Addresses)</w:t>
-      </w:r>
-    </w:p>
-    <w:p>
-      <w:pPr>
-        <w:jc w:val="both"/>
-        <w:rPr>
-          <w:rFonts w:ascii="Tahoma" w:hAnsi="Tahoma" w:cs="Tahoma"/>
-          <w:sz w:val="18"/>
-          <w:szCs w:val="18"/>
-        </w:rPr>
-      </w:pPr>
-      <w:r>
-        <w:rPr>
-          <w:rFonts w:ascii="Tahoma" w:hAnsi="Tahoma" w:cs="Tahoma"/>
-          <w:sz w:val="18"/>
-          <w:szCs w:val="18"/>
-        </w:rPr>
-        <w:t>Hầu hết thời gian, nhà phân phối đưa tên miền tới máy chủ và yêu cầu địa chỉ tương ứng. Trong trường hợp này, máy chủ kiểm tra miền chung hoặc miền quốc gia để tìm liên kết.</w:t>
-      </w:r>
-    </w:p>
-    <w:p>
-      <w:pPr>
-        <w:jc w:val="both"/>
-        <w:rPr>
-          <w:rFonts w:ascii="Tahoma" w:hAnsi="Tahoma" w:cs="Tahoma"/>
-          <w:sz w:val="18"/>
-          <w:szCs w:val="18"/>
-        </w:rPr>
-      </w:pPr>
-      <w:r>
-        <w:rPr>
-          <w:rFonts w:ascii="Tahoma" w:hAnsi="Tahoma" w:cs="Tahoma"/>
-          <w:sz w:val="18"/>
-          <w:szCs w:val="18"/>
-        </w:rPr>
-        <w:t xml:space="preserve">Nếu </w:t>
-      </w:r>
-      <w:r>
-        <w:rPr>
-          <w:rFonts w:ascii="Tahoma" w:hAnsi="Tahoma" w:cs="Tahoma"/>
-          <w:sz w:val="18"/>
-          <w:szCs w:val="18"/>
-        </w:rPr>
-        <w:t xml:space="preserve">tên miền là từ phần miền chung, nhà phân phối nhận một tên miền như là </w:t>
-      </w:r>
-      <w:r>
-        <w:rPr>
-          <w:rFonts w:ascii="Tahoma" w:hAnsi="Tahoma" w:cs="Tahoma"/>
-          <w:i/>
-          <w:sz w:val="18"/>
-          <w:szCs w:val="18"/>
-        </w:rPr>
-        <w:t>“chal.atc.fhda.edu”</w:t>
-      </w:r>
-      <w:r>
-        <w:rPr>
-          <w:rFonts w:ascii="Tahoma" w:hAnsi="Tahoma" w:cs="Tahoma"/>
-          <w:sz w:val="18"/>
-          <w:szCs w:val="18"/>
-        </w:rPr>
-        <w:t>. Truy vấn được gửi bởi nhà phân phối để tìm ra máy chủ DNS cục bộ cho sự phân phối này. Nếu máy chủ cục bộ không thể giải quyết truy vấn, nó dẫn nhà phân phối tới máy chủ khác hoặc trực tiếp hỏi các máy chủ khác.</w:t>
-      </w:r>
-    </w:p>
-    <w:p>
-      <w:pPr>
-        <w:jc w:val="both"/>
-        <w:rPr>
-          <w:rFonts w:ascii="Tahoma" w:hAnsi="Tahoma" w:cs="Tahoma"/>
-          <w:sz w:val="18"/>
-          <w:szCs w:val="18"/>
-        </w:rPr>
-      </w:pPr>
-      <w:r>
-        <w:rPr>
-          <w:rFonts w:ascii="Tahoma" w:hAnsi="Tahoma" w:cs="Tahoma"/>
-          <w:sz w:val="18"/>
-          <w:szCs w:val="18"/>
-        </w:rPr>
-        <w:t>Nếu tên miền là từ phần miền quốc gia, nhà phân phối nhận một tên miền như là “ch.fhda.cu.ca.us”. Phần công việc còn lại tương tự.</w:t>
-      </w:r>
-    </w:p>
-    <w:p>
-      <w:pPr>
-        <w:jc w:val="both"/>
-        <w:rPr>
-          <w:rFonts w:ascii="Tahoma" w:hAnsi="Tahoma" w:cs="Tahoma"/>
-          <w:i/>
-          <w:sz w:val="18"/>
-          <w:szCs w:val="18"/>
-        </w:rPr>
-      </w:pPr>
-      <w:r>
-        <w:rPr>
-          <w:rFonts w:ascii="Tahoma" w:hAnsi="Tahoma" w:cs="Tahoma"/>
-          <w:i/>
-          <w:sz w:val="18"/>
-          <w:szCs w:val="18"/>
-        </w:rPr>
-        <w:t>Liên kết địa chỉ và tên (Mapping Addresses to Names)</w:t>
-      </w:r>
-    </w:p>
-    <w:p>
-      <w:pPr>
-        <w:jc w:val="both"/>
-        <w:rPr>
-          <w:rFonts w:ascii="Tahoma" w:hAnsi="Tahoma" w:cs="Tahoma"/>
-          <w:sz w:val="18"/>
-          <w:szCs w:val="18"/>
-        </w:rPr>
-      </w:pPr>
-      <w:r>
-        <w:rPr>
-          <w:rFonts w:ascii="Tahoma" w:hAnsi="Tahoma" w:cs="Tahoma"/>
-          <w:sz w:val="18"/>
-          <w:szCs w:val="18"/>
-        </w:rPr>
-        <w:t xml:space="preserve">Một máy khách có thể gửi một địa chỉ IP tới máy chủ để liên kết một tên miền. Như đã đề cập trước đó, nó được gọi là truy vấn PTR. Để đáp lại truy vấn thế này, DNS sử dụng miền nghịch đảo. Tuy nhiên, trong yêu cầu, địa chỉ IP được </w:t>
-      </w:r>
-      <w:r>
-        <w:rPr>
-          <w:rFonts w:ascii="Tahoma" w:hAnsi="Tahoma" w:cs="Tahoma"/>
-          <w:sz w:val="18"/>
-          <w:szCs w:val="18"/>
-        </w:rPr>
-        <w:t xml:space="preserve">đảo ngược và hai nhãn, </w:t>
-      </w:r>
-      <w:r>
-        <w:rPr>
-          <w:rFonts w:ascii="Tahoma" w:hAnsi="Tahoma" w:cs="Tahoma"/>
-          <w:i/>
-          <w:sz w:val="18"/>
-          <w:szCs w:val="18"/>
-        </w:rPr>
-        <w:t>id-addr</w:t>
-      </w:r>
-      <w:r>
-        <w:rPr>
-          <w:rFonts w:ascii="Tahoma" w:hAnsi="Tahoma" w:cs="Tahoma"/>
-          <w:sz w:val="18"/>
-          <w:szCs w:val="18"/>
-        </w:rPr>
-        <w:t xml:space="preserve"> và </w:t>
-      </w:r>
-      <w:r>
-        <w:rPr>
-          <w:rFonts w:ascii="Tahoma" w:hAnsi="Tahoma" w:cs="Tahoma"/>
-          <w:i/>
-          <w:sz w:val="18"/>
-          <w:szCs w:val="18"/>
-        </w:rPr>
-        <w:t>arpa</w:t>
-      </w:r>
-      <w:r>
-        <w:rPr>
-          <w:rFonts w:ascii="Tahoma" w:hAnsi="Tahoma" w:cs="Tahoma"/>
-          <w:sz w:val="18"/>
-          <w:szCs w:val="18"/>
-        </w:rPr>
-        <w:t xml:space="preserve">, được nối để tạo ra một miền truy cập được bởi phần miền nghịch đảo. Cho ví dụ, nếu nhà phân phối nhận địa chỉ IP 132.34.45.121, nhà phân phối trước tiên đảo ngược địa chỉ và thêm hai nhãn đó vào trước khi gửi. Tên miền là </w:t>
-      </w:r>
-      <w:r>
-        <w:rPr>
-          <w:rFonts w:ascii="Tahoma" w:hAnsi="Tahoma" w:cs="Tahoma"/>
-          <w:i/>
-          <w:sz w:val="18"/>
-          <w:szCs w:val="18"/>
-        </w:rPr>
-        <w:t>“121.45.34.132.in-addr.arpa”</w:t>
-      </w:r>
-      <w:r>
-        <w:rPr>
-          <w:rFonts w:ascii="Tahoma" w:hAnsi="Tahoma" w:cs="Tahoma"/>
-          <w:sz w:val="18"/>
-          <w:szCs w:val="18"/>
-        </w:rPr>
-        <w:t>, được nhận bởi DNS cục bộ và phân phối đi.</w:t>
-      </w:r>
-    </w:p>
-    <w:p>
-      <w:pPr>
-        <w:jc w:val="both"/>
-        <w:rPr>
-          <w:rFonts w:ascii="Tahoma" w:hAnsi="Tahoma" w:cs="Tahoma"/>
-          <w:i/>
-          <w:sz w:val="18"/>
-          <w:szCs w:val="18"/>
-        </w:rPr>
-      </w:pPr>
-      <w:r>
-        <w:rPr>
-          <w:rFonts w:ascii="Tahoma" w:hAnsi="Tahoma" w:cs="Tahoma"/>
-          <w:i/>
-          <w:sz w:val="18"/>
-          <w:szCs w:val="18"/>
-        </w:rPr>
-        <w:t>Phân phối đệ quy</w:t>
+        <w:t>Phân giải</w:t>
+      </w:r>
+      <w:r>
+        <w:rPr>
+          <w:rFonts w:ascii="Tahoma" w:hAnsi="Tahoma" w:cs="Tahoma"/>
+          <w:i/>
+          <w:sz w:val="18"/>
+          <w:szCs w:val="18"/>
+        </w:rPr>
+        <w:t xml:space="preserve"> đệ quy</w:t>
       </w:r>
       <w:r>
         <w:rPr>
@@ -2947,23 +3951,53 @@
     </w:p>
     <w:p>
       <w:pPr>
-        <w:jc w:val="both"/>
-        <w:rPr>
-          <w:rFonts w:ascii="Tahoma" w:hAnsi="Tahoma" w:cs="Tahoma"/>
-          <w:sz w:val="18"/>
-          <w:szCs w:val="18"/>
-        </w:rPr>
-      </w:pPr>
-    </w:p>
-    <w:p>
-      <w:pPr>
-        <w:jc w:val="both"/>
-        <w:rPr>
-          <w:rFonts w:ascii="Tahoma" w:hAnsi="Tahoma" w:cs="Tahoma"/>
-          <w:sz w:val="18"/>
-          <w:szCs w:val="18"/>
-        </w:rPr>
-      </w:pPr>
+        <w:jc w:val="center"/>
+        <w:rPr>
+          <w:rFonts w:ascii="Tahoma" w:hAnsi="Tahoma" w:cs="Tahoma"/>
+          <w:sz w:val="18"/>
+          <w:szCs w:val="18"/>
+        </w:rPr>
+      </w:pPr>
+      <w:r>
+        <w:rPr>
+          <w:noProof/>
+        </w:rPr>
+        <w:drawing>
+          <wp:inline distT="0" distB="0" distL="0" distR="0" wp14:anchorId="54594A7A" wp14:editId="090F1155">
+            <wp:extent cx="4772025" cy="2857500"/>
+            <wp:effectExtent l="0" t="0" r="9525" b="0"/>
+            <wp:docPr id="13" name="Picture 13"/>
+            <wp:cNvGraphicFramePr>
+              <a:graphicFrameLocks xmlns:a="http://schemas.openxmlformats.org/drawingml/2006/main" noChangeAspect="1"/>
+            </wp:cNvGraphicFramePr>
+            <a:graphic xmlns:a="http://schemas.openxmlformats.org/drawingml/2006/main">
+              <a:graphicData uri="http://schemas.openxmlformats.org/drawingml/2006/picture">
+                <pic:pic xmlns:pic="http://schemas.openxmlformats.org/drawingml/2006/picture">
+                  <pic:nvPicPr>
+                    <pic:cNvPr id="1" name=""/>
+                    <pic:cNvPicPr/>
+                  </pic:nvPicPr>
+                  <pic:blipFill>
+                    <a:blip r:embed="rId17"/>
+                    <a:stretch>
+                      <a:fillRect/>
+                    </a:stretch>
+                  </pic:blipFill>
+                  <pic:spPr>
+                    <a:xfrm>
+                      <a:off x="0" y="0"/>
+                      <a:ext cx="4772025" cy="2857500"/>
+                    </a:xfrm>
+                    <a:prstGeom prst="rect">
+                      <a:avLst/>
+                    </a:prstGeom>
+                  </pic:spPr>
+                </pic:pic>
+              </a:graphicData>
+            </a:graphic>
+          </wp:inline>
+        </w:drawing>
+      </w:r>
     </w:p>
     <w:p>
       <w:pPr>
@@ -3040,7 +4074,16 @@
           <w:sz w:val="18"/>
           <w:szCs w:val="18"/>
         </w:rPr>
-        <w:t>Phân phối lặp lại (Iterative Resolution)</w:t>
+        <w:t>Phân giải</w:t>
+      </w:r>
+      <w:r>
+        <w:rPr>
+          <w:rFonts w:ascii="Tahoma" w:hAnsi="Tahoma" w:cs="Tahoma"/>
+          <w:i/>
+          <w:sz w:val="18"/>
+          <w:szCs w:val="18"/>
+        </w:rPr>
+        <w:t xml:space="preserve"> lặp lại (Iterative Resolution)</w:t>
       </w:r>
     </w:p>
     <w:p>
@@ -3059,6 +4102,223 @@
           <w:szCs w:val="18"/>
         </w:rPr>
         <w:t>Nếu máy khách không yêu cầu một câu trả lời đệ quy, liên kết có thể giải quyết một cách lặp lại.</w:t>
+      </w:r>
+      <w:r>
+        <w:rPr>
+          <w:rFonts w:ascii="Tahoma" w:hAnsi="Tahoma" w:cs="Tahoma"/>
+          <w:sz w:val="18"/>
+          <w:szCs w:val="18"/>
+        </w:rPr>
+        <w:t xml:space="preserve"> Nếu máy chủ có cho tên miền, nó gửi câu trả lời. Nếu không, nó trả về (trả về máy khách) địa chỉ IP của máy chủ mà nó nghĩ rằng có thể giải quyết truy vấn đó. Máy khách có trách nhiệm lặp lại truy vấn này với máy chủ thứ hai. Nếu máy chủ mới này có thể giải quyết vấn đề, nó đáp lại truy vấn với địa chỉ IP, ngược lại, nó lại trả về địa chỉ IP của máy chủ khác cho máy khách. Bây giờ máy khách phải lặp lại truy vấn với máy chủ thứ ba. Quy trình này được gọi là </w:t>
+      </w:r>
+      <w:r>
+        <w:rPr>
+          <w:rFonts w:ascii="Tahoma" w:hAnsi="Tahoma" w:cs="Tahoma"/>
+          <w:i/>
+          <w:sz w:val="18"/>
+          <w:szCs w:val="18"/>
+        </w:rPr>
+        <w:t>lặp lại</w:t>
+      </w:r>
+      <w:r>
+        <w:rPr>
+          <w:rFonts w:ascii="Tahoma" w:hAnsi="Tahoma" w:cs="Tahoma"/>
+          <w:sz w:val="18"/>
+          <w:szCs w:val="18"/>
+        </w:rPr>
+        <w:t xml:space="preserve"> bởi vì máy khách lặp lại cùng một truy vấn với nhiều máy chủ. Hình 19.13, máy khách truy vấn năm máy chủ trước khi có được câu trả lời từ máy chủ </w:t>
+      </w:r>
+      <w:r>
+        <w:rPr>
+          <w:rFonts w:ascii="Tahoma" w:hAnsi="Tahoma" w:cs="Tahoma"/>
+          <w:i/>
+          <w:sz w:val="18"/>
+          <w:szCs w:val="18"/>
+        </w:rPr>
+        <w:t>mcgraw.com</w:t>
+      </w:r>
+      <w:r>
+        <w:rPr>
+          <w:rFonts w:ascii="Tahoma" w:hAnsi="Tahoma" w:cs="Tahoma"/>
+          <w:sz w:val="18"/>
+          <w:szCs w:val="18"/>
+        </w:rPr>
+        <w:t>.</w:t>
+      </w:r>
+    </w:p>
+    <w:p>
+      <w:pPr>
+        <w:jc w:val="center"/>
+        <w:rPr>
+          <w:rFonts w:ascii="Tahoma" w:hAnsi="Tahoma" w:cs="Tahoma"/>
+          <w:sz w:val="18"/>
+          <w:szCs w:val="18"/>
+        </w:rPr>
+      </w:pPr>
+      <w:r>
+        <w:rPr>
+          <w:noProof/>
+        </w:rPr>
+        <w:lastRenderedPageBreak/>
+        <w:drawing>
+          <wp:inline distT="0" distB="0" distL="0" distR="0" wp14:anchorId="0C858394" wp14:editId="4A1418C7">
+            <wp:extent cx="4800600" cy="3600450"/>
+            <wp:effectExtent l="0" t="0" r="0" b="0"/>
+            <wp:docPr id="14" name="Picture 14"/>
+            <wp:cNvGraphicFramePr>
+              <a:graphicFrameLocks xmlns:a="http://schemas.openxmlformats.org/drawingml/2006/main" noChangeAspect="1"/>
+            </wp:cNvGraphicFramePr>
+            <a:graphic xmlns:a="http://schemas.openxmlformats.org/drawingml/2006/main">
+              <a:graphicData uri="http://schemas.openxmlformats.org/drawingml/2006/picture">
+                <pic:pic xmlns:pic="http://schemas.openxmlformats.org/drawingml/2006/picture">
+                  <pic:nvPicPr>
+                    <pic:cNvPr id="1" name=""/>
+                    <pic:cNvPicPr/>
+                  </pic:nvPicPr>
+                  <pic:blipFill>
+                    <a:blip r:embed="rId18"/>
+                    <a:stretch>
+                      <a:fillRect/>
+                    </a:stretch>
+                  </pic:blipFill>
+                  <pic:spPr>
+                    <a:xfrm>
+                      <a:off x="0" y="0"/>
+                      <a:ext cx="4800600" cy="3600450"/>
+                    </a:xfrm>
+                    <a:prstGeom prst="rect">
+                      <a:avLst/>
+                    </a:prstGeom>
+                  </pic:spPr>
+                </pic:pic>
+              </a:graphicData>
+            </a:graphic>
+          </wp:inline>
+        </w:drawing>
+      </w:r>
+    </w:p>
+    <w:p>
+      <w:pPr>
+        <w:jc w:val="both"/>
+        <w:rPr>
+          <w:rFonts w:ascii="Tahoma" w:hAnsi="Tahoma" w:cs="Tahoma"/>
+          <w:i/>
+          <w:sz w:val="18"/>
+          <w:szCs w:val="18"/>
+        </w:rPr>
+      </w:pPr>
+      <w:r>
+        <w:rPr>
+          <w:rFonts w:ascii="Tahoma" w:hAnsi="Tahoma" w:cs="Tahoma"/>
+          <w:i/>
+          <w:sz w:val="18"/>
+          <w:szCs w:val="18"/>
+        </w:rPr>
+        <w:t>Lưu trữ b</w:t>
+      </w:r>
+      <w:r>
+        <w:rPr>
+          <w:rFonts w:ascii="Tahoma" w:hAnsi="Tahoma" w:cs="Tahoma"/>
+          <w:i/>
+          <w:sz w:val="18"/>
+          <w:szCs w:val="18"/>
+        </w:rPr>
+        <w:t>ộ nhớ đệm (Caching)</w:t>
+      </w:r>
+    </w:p>
+    <w:p>
+      <w:pPr>
+        <w:jc w:val="both"/>
+        <w:rPr>
+          <w:rFonts w:ascii="Tahoma" w:hAnsi="Tahoma" w:cs="Tahoma"/>
+          <w:sz w:val="18"/>
+          <w:szCs w:val="18"/>
+        </w:rPr>
+      </w:pPr>
+      <w:r>
+        <w:rPr>
+          <w:rFonts w:ascii="Tahoma" w:hAnsi="Tahoma" w:cs="Tahoma"/>
+          <w:sz w:val="18"/>
+          <w:szCs w:val="18"/>
+        </w:rPr>
+        <w:t xml:space="preserve">Mỗi khi máy chủ nhận một truy vấn cho một cái tên mà không thuộc miền của nó, nó cần phải tìm cơ sở dữ liệu của chính mình để lấy địa chỉ IP máy chủ. Cắt giảm khoảng thời gian tìm kiếm này sẽ tăng hiệu suất lên. DNS nhận việc này với một cơ chế tên là </w:t>
+      </w:r>
+      <w:r>
+        <w:rPr>
+          <w:rFonts w:ascii="Tahoma" w:hAnsi="Tahoma" w:cs="Tahoma"/>
+          <w:i/>
+          <w:sz w:val="18"/>
+          <w:szCs w:val="18"/>
+        </w:rPr>
+        <w:t>bộ nhớ đệm (caching)</w:t>
+      </w:r>
+      <w:r>
+        <w:rPr>
+          <w:rFonts w:ascii="Tahoma" w:hAnsi="Tahoma" w:cs="Tahoma"/>
+          <w:sz w:val="18"/>
+          <w:szCs w:val="18"/>
+        </w:rPr>
+        <w:t>. Mỗi khi một máy chủ yêu cầu liên kết từ một máy chủ khác và nhận phản hồi</w:t>
+      </w:r>
+      <w:r>
+        <w:rPr>
+          <w:rFonts w:ascii="Tahoma" w:hAnsi="Tahoma" w:cs="Tahoma"/>
+          <w:sz w:val="18"/>
+          <w:szCs w:val="18"/>
+        </w:rPr>
+        <w:t xml:space="preserve">, nó lưu trữ thông tin này lại trong bộ nhớ cache trước khi gửi về máy khách. Nếu cùng máy khách đó hoặc một máy khách khác yêu cầu cho liên kết tương tự, máy chủ có thể kiểm tra bộ nhớ cache để giải quyết vấn đề. Tuy nhiên, để thông báo máy khách rằng phản hồi được lấy từ bộ nhớ cache và không phải từ một nguồn chứng thực, máy chủ đánh dấu phản hồi đó là </w:t>
+      </w:r>
+      <w:r>
+        <w:rPr>
+          <w:rFonts w:ascii="Tahoma" w:hAnsi="Tahoma" w:cs="Tahoma"/>
+          <w:i/>
+          <w:sz w:val="18"/>
+          <w:szCs w:val="18"/>
+        </w:rPr>
+        <w:t>chưa được chứng thực (unauthoritative)</w:t>
+      </w:r>
+      <w:r>
+        <w:rPr>
+          <w:rFonts w:ascii="Tahoma" w:hAnsi="Tahoma" w:cs="Tahoma"/>
+          <w:sz w:val="18"/>
+          <w:szCs w:val="18"/>
+        </w:rPr>
+        <w:t>.</w:t>
+      </w:r>
+    </w:p>
+    <w:p>
+      <w:pPr>
+        <w:jc w:val="both"/>
+        <w:rPr>
+          <w:rFonts w:ascii="Tahoma" w:hAnsi="Tahoma" w:cs="Tahoma"/>
+          <w:sz w:val="18"/>
+          <w:szCs w:val="18"/>
+        </w:rPr>
+      </w:pPr>
+      <w:r>
+        <w:rPr>
+          <w:rFonts w:ascii="Tahoma" w:hAnsi="Tahoma" w:cs="Tahoma"/>
+          <w:sz w:val="18"/>
+          <w:szCs w:val="18"/>
+        </w:rPr>
+        <w:t xml:space="preserve">Lưu trữ bộ nhớ đệm tăng tốc độ phân giải, nhưng nó cũng có thể có vấn đề. Nếu một máy chủ lưu trữ một liên kết từ thời gian dài, nó có thể gửi một liên kết lỗi thời tới máy khách. Để tránh vấn đề này, hai công nghệ được sử dụng. Đầu tiên, máy chủ có đặc quyền luôn luôn thêm thông tin vào liên kết tên là </w:t>
+      </w:r>
+      <w:r>
+        <w:rPr>
+          <w:rFonts w:ascii="Tahoma" w:hAnsi="Tahoma" w:cs="Tahoma"/>
+          <w:i/>
+          <w:sz w:val="18"/>
+          <w:szCs w:val="18"/>
+        </w:rPr>
+        <w:t>thời-gian-sống (time-to-live – TTL)</w:t>
+      </w:r>
+      <w:r>
+        <w:rPr>
+          <w:rFonts w:ascii="Tahoma" w:hAnsi="Tahoma" w:cs="Tahoma"/>
+          <w:sz w:val="18"/>
+          <w:szCs w:val="18"/>
+        </w:rPr>
+        <w:t>. Nó xác định thời gian tính theo giây, qua đó máy chủ nhận có thể lưu thông tin này. Sau khoảng thời gian đó, liên kết sẽ là không hợp lệ và bất kì truy vấn nào phải được gửi lại tới máy chủ có đặc quyền xử lý. Thứ hai, DNS yêu cầu mỗi máy chủ giữ một biến đếm TTL cho mỗi liên kết nó lưu trong bộ nhớ cache. Bộ nhớ đệm cache phải được tìm định kì và những liên kết đó sẽ hết hạn kèm theo TTL được xóa đi.</w:t>
       </w:r>
       <w:bookmarkStart w:id="0" w:name="_GoBack"/>
       <w:bookmarkEnd w:id="0"/>

</xml_diff>